<commit_message>
update view sản phẩm
nt
</commit_message>
<xml_diff>
--- a/Tai lieu/Bao Cao Thuc Tap.docx
+++ b/Tai lieu/Bao Cao Thuc Tap.docx
@@ -1206,6 +1206,15 @@
     <w:bookmarkStart w:id="0" w:name="_Toc532821208" w:displacedByCustomXml="next"/>
     <w:sdt>
       <w:sdtPr>
+        <w:rPr>
+          <w:rFonts w:asciiTheme="minorHAnsi" w:eastAsiaTheme="minorHAnsi" w:hAnsiTheme="minorHAnsi" w:cstheme="minorBidi"/>
+          <w:b w:val="0"/>
+          <w:bCs w:val="0"/>
+          <w:color w:val="auto"/>
+          <w:sz w:val="22"/>
+          <w:szCs w:val="22"/>
+          <w:lang w:eastAsia="en-US"/>
+        </w:rPr>
         <w:id w:val="491059794"/>
         <w:docPartObj>
           <w:docPartGallery w:val="Table of Contents"/>
@@ -1214,12 +1223,7 @@
       </w:sdtPr>
       <w:sdtEndPr>
         <w:rPr>
-          <w:rFonts w:asciiTheme="minorHAnsi" w:eastAsiaTheme="minorHAnsi" w:hAnsiTheme="minorHAnsi" w:cstheme="minorBidi"/>
           <w:noProof/>
-          <w:color w:val="auto"/>
-          <w:sz w:val="22"/>
-          <w:szCs w:val="22"/>
-          <w:lang w:eastAsia="en-US"/>
         </w:rPr>
       </w:sdtEndPr>
       <w:sdtContent>
@@ -3860,8 +3864,6 @@
         </w:rPr>
         <w:br w:type="page"/>
       </w:r>
-      <w:bookmarkStart w:id="1" w:name="_GoBack"/>
-      <w:bookmarkEnd w:id="1"/>
     </w:p>
     <w:p>
       <w:pPr>
@@ -3877,7 +3879,7 @@
           <w:lang w:val="vi-VN"/>
         </w:rPr>
       </w:pPr>
-      <w:bookmarkStart w:id="2" w:name="_Toc1807557"/>
+      <w:bookmarkStart w:id="1" w:name="_Toc1807557"/>
       <w:r>
         <w:rPr>
           <w:rFonts w:ascii="Times New Roman" w:hAnsi="Times New Roman" w:cs="Times New Roman"/>
@@ -3890,7 +3892,7 @@
         <w:t>LỜI CẢM ƠN</w:t>
       </w:r>
       <w:bookmarkEnd w:id="0"/>
-      <w:bookmarkEnd w:id="2"/>
+      <w:bookmarkEnd w:id="1"/>
     </w:p>
     <w:p>
       <w:pPr>
@@ -4216,7 +4218,7 @@
           <w:lang w:val="vi-VN"/>
         </w:rPr>
       </w:pPr>
-      <w:bookmarkStart w:id="3" w:name="_Toc532821209"/>
+      <w:bookmarkStart w:id="2" w:name="_Toc532821209"/>
       <w:r>
         <w:rPr>
           <w:rFonts w:ascii="Times New Roman" w:hAnsi="Times New Roman" w:cs="Times New Roman"/>
@@ -4242,7 +4244,7 @@
           <w:lang w:val="vi-VN"/>
         </w:rPr>
       </w:pPr>
-      <w:bookmarkStart w:id="4" w:name="_Toc1807558"/>
+      <w:bookmarkStart w:id="3" w:name="_Toc1807558"/>
       <w:r>
         <w:rPr>
           <w:rFonts w:ascii="Times New Roman" w:hAnsi="Times New Roman" w:cs="Times New Roman"/>
@@ -4254,8 +4256,8 @@
         <w:lastRenderedPageBreak/>
         <w:t>MỞ ĐẦU</w:t>
       </w:r>
+      <w:bookmarkEnd w:id="2"/>
       <w:bookmarkEnd w:id="3"/>
-      <w:bookmarkEnd w:id="4"/>
     </w:p>
     <w:p>
       <w:pPr>
@@ -4275,8 +4277,8 @@
           <w:lang w:val="vi-VN"/>
         </w:rPr>
       </w:pPr>
-      <w:bookmarkStart w:id="5" w:name="_Toc532821210"/>
-      <w:bookmarkStart w:id="6" w:name="_Toc1807559"/>
+      <w:bookmarkStart w:id="4" w:name="_Toc532821210"/>
+      <w:bookmarkStart w:id="5" w:name="_Toc1807559"/>
       <w:r>
         <w:rPr>
           <w:rFonts w:ascii="Times New Roman" w:hAnsi="Times New Roman" w:cs="Times New Roman"/>
@@ -4287,8 +4289,8 @@
         </w:rPr>
         <w:t>Tên đề tài</w:t>
       </w:r>
+      <w:bookmarkEnd w:id="4"/>
       <w:bookmarkEnd w:id="5"/>
-      <w:bookmarkEnd w:id="6"/>
       <w:r>
         <w:rPr>
           <w:rFonts w:ascii="Times New Roman" w:hAnsi="Times New Roman" w:cs="Times New Roman"/>
@@ -4341,8 +4343,8 @@
           <w:lang w:val="vi-VN"/>
         </w:rPr>
       </w:pPr>
-      <w:bookmarkStart w:id="7" w:name="_Toc532821211"/>
-      <w:bookmarkStart w:id="8" w:name="_Toc1807560"/>
+      <w:bookmarkStart w:id="6" w:name="_Toc532821211"/>
+      <w:bookmarkStart w:id="7" w:name="_Toc1807560"/>
       <w:r>
         <w:rPr>
           <w:rFonts w:ascii="Times New Roman" w:hAnsi="Times New Roman" w:cs="Times New Roman"/>
@@ -4353,17 +4355,17 @@
         </w:rPr>
         <w:t>Lý do</w:t>
       </w:r>
+      <w:bookmarkEnd w:id="6"/>
+      <w:r>
+        <w:rPr>
+          <w:rFonts w:ascii="Times New Roman" w:hAnsi="Times New Roman" w:cs="Times New Roman"/>
+          <w:b/>
+          <w:sz w:val="26"/>
+          <w:szCs w:val="26"/>
+        </w:rPr>
+        <w:t xml:space="preserve"> chọn đề tài</w:t>
+      </w:r>
       <w:bookmarkEnd w:id="7"/>
-      <w:r>
-        <w:rPr>
-          <w:rFonts w:ascii="Times New Roman" w:hAnsi="Times New Roman" w:cs="Times New Roman"/>
-          <w:b/>
-          <w:sz w:val="26"/>
-          <w:szCs w:val="26"/>
-        </w:rPr>
-        <w:t xml:space="preserve"> chọn đề tài</w:t>
-      </w:r>
-      <w:bookmarkEnd w:id="8"/>
     </w:p>
     <w:p>
       <w:pPr>
@@ -4385,7 +4387,7 @@
         </w:rPr>
         <w:tab/>
       </w:r>
-      <w:bookmarkStart w:id="9" w:name="_Toc532821212"/>
+      <w:bookmarkStart w:id="8" w:name="_Toc532821212"/>
       <w:r>
         <w:rPr>
           <w:rFonts w:ascii="Times New Roman" w:hAnsi="Times New Roman" w:cs="Times New Roman"/>
@@ -4542,7 +4544,7 @@
           <w:lang w:val="vi-VN"/>
         </w:rPr>
       </w:pPr>
-      <w:bookmarkStart w:id="10" w:name="_Toc1807561"/>
+      <w:bookmarkStart w:id="9" w:name="_Toc1807561"/>
       <w:r>
         <w:rPr>
           <w:rFonts w:ascii="Times New Roman" w:hAnsi="Times New Roman" w:cs="Times New Roman"/>
@@ -4553,7 +4555,7 @@
         </w:rPr>
         <w:t>Mục đích</w:t>
       </w:r>
-      <w:bookmarkEnd w:id="10"/>
+      <w:bookmarkEnd w:id="9"/>
       <w:r>
         <w:rPr>
           <w:rFonts w:ascii="Times New Roman" w:hAnsi="Times New Roman" w:cs="Times New Roman"/>
@@ -4563,7 +4565,7 @@
         </w:rPr>
         <w:tab/>
       </w:r>
-      <w:bookmarkEnd w:id="9"/>
+      <w:bookmarkEnd w:id="8"/>
     </w:p>
     <w:p>
       <w:pPr>
@@ -4625,8 +4627,8 @@
           <w:lang w:val="vi-VN"/>
         </w:rPr>
       </w:pPr>
-      <w:bookmarkStart w:id="11" w:name="_Toc532821213"/>
-      <w:bookmarkStart w:id="12" w:name="_Toc1807562"/>
+      <w:bookmarkStart w:id="10" w:name="_Toc532821213"/>
+      <w:bookmarkStart w:id="11" w:name="_Toc1807562"/>
       <w:r>
         <w:rPr>
           <w:rFonts w:ascii="Times New Roman" w:eastAsia="Times New Roman" w:hAnsi="Times New Roman" w:cs="Times New Roman"/>
@@ -4637,8 +4639,8 @@
         </w:rPr>
         <w:t>Bố cục thực hiện</w:t>
       </w:r>
+      <w:bookmarkEnd w:id="10"/>
       <w:bookmarkEnd w:id="11"/>
-      <w:bookmarkEnd w:id="12"/>
     </w:p>
     <w:p>
       <w:pPr>
@@ -4994,8 +4996,8 @@
           <w:lang w:val="vi-VN"/>
         </w:rPr>
       </w:pPr>
-      <w:bookmarkStart w:id="13" w:name="_Toc532821214"/>
-      <w:bookmarkStart w:id="14" w:name="_Toc1807563"/>
+      <w:bookmarkStart w:id="12" w:name="_Toc532821214"/>
+      <w:bookmarkStart w:id="13" w:name="_Toc1807563"/>
       <w:r>
         <w:rPr>
           <w:rFonts w:ascii="Times New Roman" w:eastAsia="Times New Roman" w:hAnsi="Times New Roman" w:cs="Times New Roman"/>
@@ -5006,8 +5008,8 @@
         </w:rPr>
         <w:t>Phương pháp</w:t>
       </w:r>
+      <w:bookmarkEnd w:id="12"/>
       <w:bookmarkEnd w:id="13"/>
-      <w:bookmarkEnd w:id="14"/>
     </w:p>
     <w:p>
       <w:pPr>
@@ -5150,7 +5152,7 @@
           <w:szCs w:val="26"/>
         </w:rPr>
       </w:pPr>
-      <w:bookmarkStart w:id="15" w:name="_Toc1807564"/>
+      <w:bookmarkStart w:id="14" w:name="_Toc1807564"/>
       <w:r>
         <w:rPr>
           <w:rFonts w:ascii="Times New Roman" w:hAnsi="Times New Roman" w:cs="Times New Roman"/>
@@ -5160,7 +5162,7 @@
         </w:rPr>
         <w:t>Kế hoạch triển khai</w:t>
       </w:r>
-      <w:bookmarkEnd w:id="15"/>
+      <w:bookmarkEnd w:id="14"/>
     </w:p>
     <w:p>
       <w:pPr>
@@ -5784,15 +5786,15 @@
           <w:lang w:eastAsia="zh-CN"/>
         </w:rPr>
       </w:pPr>
-      <w:bookmarkStart w:id="16" w:name="_Toc507960511"/>
-      <w:bookmarkStart w:id="17" w:name="_Toc1914"/>
-      <w:bookmarkStart w:id="18" w:name="_Toc27093"/>
-      <w:bookmarkStart w:id="19" w:name="_Toc930"/>
-      <w:bookmarkStart w:id="20" w:name="_Toc18765"/>
-      <w:bookmarkStart w:id="21" w:name="_Toc31826"/>
-      <w:bookmarkStart w:id="22" w:name="_Toc5502"/>
-      <w:bookmarkStart w:id="23" w:name="_Toc522894801"/>
-      <w:bookmarkStart w:id="24" w:name="_Toc522805572"/>
+      <w:bookmarkStart w:id="15" w:name="_Toc507960511"/>
+      <w:bookmarkStart w:id="16" w:name="_Toc1914"/>
+      <w:bookmarkStart w:id="17" w:name="_Toc27093"/>
+      <w:bookmarkStart w:id="18" w:name="_Toc930"/>
+      <w:bookmarkStart w:id="19" w:name="_Toc18765"/>
+      <w:bookmarkStart w:id="20" w:name="_Toc31826"/>
+      <w:bookmarkStart w:id="21" w:name="_Toc5502"/>
+      <w:bookmarkStart w:id="22" w:name="_Toc522894801"/>
+      <w:bookmarkStart w:id="23" w:name="_Toc522805572"/>
     </w:p>
     <w:p>
       <w:pPr>
@@ -5830,7 +5832,7 @@
           <w:lang w:eastAsia="zh-CN"/>
         </w:rPr>
       </w:pPr>
-      <w:bookmarkStart w:id="25" w:name="_Toc1807565"/>
+      <w:bookmarkStart w:id="24" w:name="_Toc1807565"/>
       <w:r>
         <w:rPr>
           <w:rFonts w:ascii="Times New Roman" w:eastAsia="Calibri" w:hAnsi="Times New Roman" w:cs="Times New Roman"/>
@@ -5842,13 +5844,14 @@
         <w:lastRenderedPageBreak/>
         <w:t xml:space="preserve">CHƯƠNG 1. </w:t>
       </w:r>
-      <w:bookmarkStart w:id="26" w:name="_Toc503278593"/>
-      <w:bookmarkStart w:id="27" w:name="_Toc507960519"/>
-      <w:bookmarkStart w:id="28" w:name="_Toc28963"/>
-      <w:bookmarkStart w:id="29" w:name="_Toc13095"/>
-      <w:bookmarkStart w:id="30" w:name="_Toc23352"/>
-      <w:bookmarkStart w:id="31" w:name="_Toc3932"/>
-      <w:bookmarkStart w:id="32" w:name="_Toc25154"/>
+      <w:bookmarkStart w:id="25" w:name="_Toc503278593"/>
+      <w:bookmarkStart w:id="26" w:name="_Toc507960519"/>
+      <w:bookmarkStart w:id="27" w:name="_Toc28963"/>
+      <w:bookmarkStart w:id="28" w:name="_Toc13095"/>
+      <w:bookmarkStart w:id="29" w:name="_Toc23352"/>
+      <w:bookmarkStart w:id="30" w:name="_Toc3932"/>
+      <w:bookmarkStart w:id="31" w:name="_Toc25154"/>
+      <w:bookmarkEnd w:id="15"/>
       <w:bookmarkEnd w:id="16"/>
       <w:bookmarkEnd w:id="17"/>
       <w:bookmarkEnd w:id="18"/>
@@ -5857,7 +5860,6 @@
       <w:bookmarkEnd w:id="21"/>
       <w:bookmarkEnd w:id="22"/>
       <w:bookmarkEnd w:id="23"/>
-      <w:bookmarkEnd w:id="24"/>
       <w:r>
         <w:rPr>
           <w:rFonts w:ascii="Times New Roman" w:eastAsia="Calibri" w:hAnsi="Times New Roman" w:cs="Times New Roman"/>
@@ -5868,7 +5870,7 @@
         </w:rPr>
         <w:t>TÌM HIỂU VỀ ANDROID, ANDROID STUDIO</w:t>
       </w:r>
-      <w:bookmarkEnd w:id="25"/>
+      <w:bookmarkEnd w:id="24"/>
     </w:p>
     <w:p>
       <w:pPr>
@@ -5882,8 +5884,8 @@
           <w:szCs w:val="26"/>
         </w:rPr>
       </w:pPr>
-      <w:bookmarkStart w:id="33" w:name="_Toc522894802"/>
-      <w:bookmarkStart w:id="34" w:name="_Toc1807566"/>
+      <w:bookmarkStart w:id="32" w:name="_Toc522894802"/>
+      <w:bookmarkStart w:id="33" w:name="_Toc1807566"/>
       <w:r>
         <w:rPr>
           <w:rFonts w:ascii="Times New Roman" w:hAnsi="Times New Roman" w:cs="Times New Roman"/>
@@ -5893,8 +5895,8 @@
         </w:rPr>
         <w:t>1.1.Giới thiệu về hệ điều hành android</w:t>
       </w:r>
+      <w:bookmarkEnd w:id="32"/>
       <w:bookmarkEnd w:id="33"/>
-      <w:bookmarkEnd w:id="34"/>
     </w:p>
     <w:p>
       <w:pPr>
@@ -5907,8 +5909,8 @@
           <w:szCs w:val="26"/>
         </w:rPr>
       </w:pPr>
-      <w:bookmarkStart w:id="35" w:name="_Toc522894803"/>
-      <w:bookmarkStart w:id="36" w:name="_Toc1807567"/>
+      <w:bookmarkStart w:id="34" w:name="_Toc522894803"/>
+      <w:bookmarkStart w:id="35" w:name="_Toc1807567"/>
       <w:r>
         <w:rPr>
           <w:rFonts w:ascii="Times New Roman" w:hAnsi="Times New Roman" w:cs="Times New Roman"/>
@@ -5919,8 +5921,8 @@
         </w:rPr>
         <w:t>1.1.1.Tổng quan về hệ điều hành Android</w:t>
       </w:r>
+      <w:bookmarkEnd w:id="34"/>
       <w:bookmarkEnd w:id="35"/>
-      <w:bookmarkEnd w:id="36"/>
     </w:p>
     <w:p>
       <w:pPr>
@@ -5973,8 +5975,8 @@
           <w:szCs w:val="26"/>
         </w:rPr>
       </w:pPr>
-      <w:bookmarkStart w:id="37" w:name="_Toc522894804"/>
-      <w:bookmarkStart w:id="38" w:name="_Toc1807568"/>
+      <w:bookmarkStart w:id="36" w:name="_Toc522894804"/>
+      <w:bookmarkStart w:id="37" w:name="_Toc1807568"/>
       <w:r>
         <w:rPr>
           <w:rFonts w:ascii="Times New Roman" w:hAnsi="Times New Roman" w:cs="Times New Roman"/>
@@ -5985,8 +5987,8 @@
         </w:rPr>
         <w:t>1.1.2. Lịch sử phát triển của hệ điều hành android.</w:t>
       </w:r>
+      <w:bookmarkEnd w:id="36"/>
       <w:bookmarkEnd w:id="37"/>
-      <w:bookmarkEnd w:id="38"/>
     </w:p>
     <w:p>
       <w:pPr>
@@ -6018,8 +6020,8 @@
           <w:szCs w:val="26"/>
         </w:rPr>
       </w:pPr>
-      <w:bookmarkStart w:id="39" w:name="_Toc522894805"/>
-      <w:bookmarkStart w:id="40" w:name="_Toc1807569"/>
+      <w:bookmarkStart w:id="38" w:name="_Toc522894805"/>
+      <w:bookmarkStart w:id="39" w:name="_Toc1807569"/>
       <w:r>
         <w:rPr>
           <w:rFonts w:ascii="Times New Roman" w:hAnsi="Times New Roman" w:cs="Times New Roman"/>
@@ -6030,8 +6032,8 @@
         </w:rPr>
         <w:t>1.1.3. Các phiên bản của hệ điều hành android.</w:t>
       </w:r>
+      <w:bookmarkEnd w:id="38"/>
       <w:bookmarkEnd w:id="39"/>
-      <w:bookmarkEnd w:id="40"/>
     </w:p>
     <w:p>
       <w:pPr>
@@ -7442,8 +7444,8 @@
           <w:szCs w:val="26"/>
         </w:rPr>
       </w:pPr>
-      <w:bookmarkStart w:id="41" w:name="_Toc522894806"/>
-      <w:bookmarkStart w:id="42" w:name="_Toc1807570"/>
+      <w:bookmarkStart w:id="40" w:name="_Toc522894806"/>
+      <w:bookmarkStart w:id="41" w:name="_Toc1807570"/>
       <w:r>
         <w:rPr>
           <w:rFonts w:ascii="Times New Roman" w:hAnsi="Times New Roman" w:cs="Times New Roman"/>
@@ -7454,8 +7456,8 @@
         </w:rPr>
         <w:t>1.1.4.Kiến trúc cơ bản của hệ điều hành Android.</w:t>
       </w:r>
+      <w:bookmarkEnd w:id="40"/>
       <w:bookmarkEnd w:id="41"/>
-      <w:bookmarkEnd w:id="42"/>
     </w:p>
     <w:p>
       <w:pPr>
@@ -7574,8 +7576,8 @@
           <w:szCs w:val="26"/>
         </w:rPr>
       </w:pPr>
-      <w:bookmarkStart w:id="43" w:name="_Toc522894807"/>
-      <w:bookmarkStart w:id="44" w:name="_Toc522805573"/>
+      <w:bookmarkStart w:id="42" w:name="_Toc522894807"/>
+      <w:bookmarkStart w:id="43" w:name="_Toc522805573"/>
     </w:p>
     <w:p>
       <w:pPr>
@@ -7608,8 +7610,8 @@
         <w:lastRenderedPageBreak/>
         <w:t>1.1.4.1. Linux Kernel</w:t>
       </w:r>
+      <w:bookmarkEnd w:id="42"/>
       <w:bookmarkEnd w:id="43"/>
-      <w:bookmarkEnd w:id="44"/>
     </w:p>
     <w:p>
       <w:pPr>
@@ -7642,8 +7644,8 @@
           <w:szCs w:val="26"/>
         </w:rPr>
       </w:pPr>
-      <w:bookmarkStart w:id="45" w:name="_Toc522894808"/>
-      <w:bookmarkStart w:id="46" w:name="_Toc522805574"/>
+      <w:bookmarkStart w:id="44" w:name="_Toc522894808"/>
+      <w:bookmarkStart w:id="45" w:name="_Toc522805574"/>
       <w:r>
         <w:rPr>
           <w:rFonts w:ascii="Times New Roman" w:hAnsi="Times New Roman" w:cs="Times New Roman"/>
@@ -7653,8 +7655,8 @@
         </w:rPr>
         <w:t>1.1.4.2. Các thư viện</w:t>
       </w:r>
+      <w:bookmarkEnd w:id="44"/>
       <w:bookmarkEnd w:id="45"/>
-      <w:bookmarkEnd w:id="46"/>
     </w:p>
     <w:p>
       <w:pPr>
@@ -7687,8 +7689,8 @@
           <w:szCs w:val="26"/>
         </w:rPr>
       </w:pPr>
-      <w:bookmarkStart w:id="47" w:name="_Toc522894809"/>
-      <w:bookmarkStart w:id="48" w:name="_Toc522805575"/>
+      <w:bookmarkStart w:id="46" w:name="_Toc522894809"/>
+      <w:bookmarkStart w:id="47" w:name="_Toc522805575"/>
     </w:p>
     <w:p>
       <w:pPr>
@@ -7709,8 +7711,8 @@
         </w:rPr>
         <w:t>1.1.4.3. Các thư viện Android</w:t>
       </w:r>
+      <w:bookmarkEnd w:id="46"/>
       <w:bookmarkEnd w:id="47"/>
-      <w:bookmarkEnd w:id="48"/>
     </w:p>
     <w:p>
       <w:pPr>
@@ -7980,8 +7982,8 @@
         </w:rPr>
         <w:t>Android Runtime cũng cung cấp 1 tập các thư viện chính giúp các nhà phát triển ứng dụng Android có thể viết ứng dụng Android bằng Java.</w:t>
       </w:r>
-      <w:bookmarkStart w:id="49" w:name="_Toc522894810"/>
-      <w:bookmarkStart w:id="50" w:name="_Toc522805576"/>
+      <w:bookmarkStart w:id="48" w:name="_Toc522894810"/>
+      <w:bookmarkStart w:id="49" w:name="_Toc522805576"/>
     </w:p>
     <w:p>
       <w:pPr>
@@ -8002,8 +8004,8 @@
         </w:rPr>
         <w:t>1.1.4.5. Application Framework</w:t>
       </w:r>
+      <w:bookmarkEnd w:id="48"/>
       <w:bookmarkEnd w:id="49"/>
-      <w:bookmarkEnd w:id="50"/>
     </w:p>
     <w:p>
       <w:pPr>
@@ -8148,8 +8150,8 @@
           <w:szCs w:val="26"/>
         </w:rPr>
       </w:pPr>
-      <w:bookmarkStart w:id="51" w:name="_Toc522894811"/>
-      <w:bookmarkStart w:id="52" w:name="_Toc522805577"/>
+      <w:bookmarkStart w:id="50" w:name="_Toc522894811"/>
+      <w:bookmarkStart w:id="51" w:name="_Toc522805577"/>
       <w:r>
         <w:rPr>
           <w:rFonts w:ascii="Times New Roman" w:hAnsi="Times New Roman" w:cs="Times New Roman"/>
@@ -8159,8 +8161,8 @@
         </w:rPr>
         <w:t>1.1.4.6. Application</w:t>
       </w:r>
+      <w:bookmarkEnd w:id="50"/>
       <w:bookmarkEnd w:id="51"/>
-      <w:bookmarkEnd w:id="52"/>
     </w:p>
     <w:p>
       <w:pPr>
@@ -8194,7 +8196,7 @@
           <w:szCs w:val="26"/>
         </w:rPr>
       </w:pPr>
-      <w:bookmarkStart w:id="53" w:name="_Toc522894812"/>
+      <w:bookmarkStart w:id="52" w:name="_Toc522894812"/>
       <w:r>
         <w:rPr>
           <w:rFonts w:ascii="Times New Roman" w:hAnsi="Times New Roman" w:cs="Times New Roman"/>
@@ -8216,7 +8218,7 @@
           <w:szCs w:val="26"/>
         </w:rPr>
       </w:pPr>
-      <w:bookmarkStart w:id="54" w:name="_Toc1807571"/>
+      <w:bookmarkStart w:id="53" w:name="_Toc1807571"/>
       <w:r>
         <w:rPr>
           <w:rFonts w:ascii="Times New Roman" w:hAnsi="Times New Roman" w:cs="Times New Roman"/>
@@ -8227,8 +8229,8 @@
         <w:lastRenderedPageBreak/>
         <w:t>1.2. Công cụ xây dựng Android.</w:t>
       </w:r>
+      <w:bookmarkEnd w:id="52"/>
       <w:bookmarkEnd w:id="53"/>
-      <w:bookmarkEnd w:id="54"/>
     </w:p>
     <w:p>
       <w:pPr>
@@ -8241,8 +8243,8 @@
           <w:szCs w:val="26"/>
         </w:rPr>
       </w:pPr>
-      <w:bookmarkStart w:id="55" w:name="_Toc522894813"/>
-      <w:bookmarkStart w:id="56" w:name="_Toc1807572"/>
+      <w:bookmarkStart w:id="54" w:name="_Toc522894813"/>
+      <w:bookmarkStart w:id="55" w:name="_Toc1807572"/>
       <w:r>
         <w:rPr>
           <w:rFonts w:ascii="Times New Roman" w:hAnsi="Times New Roman" w:cs="Times New Roman"/>
@@ -8253,8 +8255,8 @@
         </w:rPr>
         <w:t>1.2.1. Giới thiệu công cụ xây dựng ứng dụng Android.</w:t>
       </w:r>
+      <w:bookmarkEnd w:id="54"/>
       <w:bookmarkEnd w:id="55"/>
-      <w:bookmarkEnd w:id="56"/>
     </w:p>
     <w:p>
       <w:pPr>
@@ -8306,8 +8308,8 @@
           <w:szCs w:val="26"/>
         </w:rPr>
       </w:pPr>
-      <w:bookmarkStart w:id="57" w:name="_Toc522894814"/>
-      <w:bookmarkStart w:id="58" w:name="_Toc1807573"/>
+      <w:bookmarkStart w:id="56" w:name="_Toc522894814"/>
+      <w:bookmarkStart w:id="57" w:name="_Toc1807573"/>
       <w:r>
         <w:rPr>
           <w:rFonts w:ascii="Times New Roman" w:hAnsi="Times New Roman" w:cs="Times New Roman"/>
@@ -8318,30 +8320,30 @@
         </w:rPr>
         <w:t>1.2.2.Lập trình Android với Android Studio.</w:t>
       </w:r>
+      <w:bookmarkEnd w:id="56"/>
       <w:bookmarkEnd w:id="57"/>
+    </w:p>
+    <w:p>
+      <w:pPr>
+        <w:spacing w:before="60" w:after="60"/>
+        <w:rPr>
+          <w:rFonts w:ascii="Times New Roman" w:hAnsi="Times New Roman" w:cs="Times New Roman"/>
+          <w:b/>
+          <w:sz w:val="26"/>
+          <w:szCs w:val="26"/>
+        </w:rPr>
+      </w:pPr>
+      <w:bookmarkStart w:id="58" w:name="_Toc522894815"/>
+      <w:r>
+        <w:rPr>
+          <w:rFonts w:ascii="Times New Roman" w:hAnsi="Times New Roman" w:cs="Times New Roman"/>
+          <w:b/>
+          <w:sz w:val="26"/>
+          <w:szCs w:val="26"/>
+        </w:rPr>
+        <w:t>1.2.2.1. Giới thiệu tổng quát về Android Studio</w:t>
+      </w:r>
       <w:bookmarkEnd w:id="58"/>
-    </w:p>
-    <w:p>
-      <w:pPr>
-        <w:spacing w:before="60" w:after="60"/>
-        <w:rPr>
-          <w:rFonts w:ascii="Times New Roman" w:hAnsi="Times New Roman" w:cs="Times New Roman"/>
-          <w:b/>
-          <w:sz w:val="26"/>
-          <w:szCs w:val="26"/>
-        </w:rPr>
-      </w:pPr>
-      <w:bookmarkStart w:id="59" w:name="_Toc522894815"/>
-      <w:r>
-        <w:rPr>
-          <w:rFonts w:ascii="Times New Roman" w:hAnsi="Times New Roman" w:cs="Times New Roman"/>
-          <w:b/>
-          <w:sz w:val="26"/>
-          <w:szCs w:val="26"/>
-        </w:rPr>
-        <w:t>1.2.2.1. Giới thiệu tổng quát về Android Studio</w:t>
-      </w:r>
-      <w:bookmarkEnd w:id="59"/>
     </w:p>
     <w:p>
       <w:pPr>
@@ -8448,7 +8450,7 @@
           <w:szCs w:val="26"/>
         </w:rPr>
       </w:pPr>
-      <w:bookmarkStart w:id="60" w:name="_Toc522894816"/>
+      <w:bookmarkStart w:id="59" w:name="_Toc522894816"/>
       <w:r>
         <w:rPr>
           <w:rFonts w:ascii="Times New Roman" w:hAnsi="Times New Roman" w:cs="Times New Roman"/>
@@ -8459,7 +8461,7 @@
         <w:lastRenderedPageBreak/>
         <w:t>1.2.2.2. Các bước khởi tạo một dự án trên Android Studio</w:t>
       </w:r>
-      <w:bookmarkEnd w:id="60"/>
+      <w:bookmarkEnd w:id="59"/>
     </w:p>
     <w:p>
       <w:pPr>
@@ -8930,8 +8932,8 @@
           <w:szCs w:val="26"/>
         </w:rPr>
       </w:pPr>
-      <w:bookmarkStart w:id="61" w:name="_Toc522894817"/>
-      <w:bookmarkStart w:id="62" w:name="_Toc1807574"/>
+      <w:bookmarkStart w:id="60" w:name="_Toc522894817"/>
+      <w:bookmarkStart w:id="61" w:name="_Toc1807574"/>
       <w:r>
         <w:rPr>
           <w:rFonts w:ascii="Times New Roman" w:hAnsi="Times New Roman" w:cs="Times New Roman"/>
@@ -8942,30 +8944,30 @@
         </w:rPr>
         <w:t>1.2.3. Cách test ứng dụng Android</w:t>
       </w:r>
+      <w:bookmarkEnd w:id="60"/>
       <w:bookmarkEnd w:id="61"/>
+    </w:p>
+    <w:p>
+      <w:pPr>
+        <w:spacing w:before="60" w:after="60"/>
+        <w:rPr>
+          <w:rFonts w:ascii="Times New Roman" w:hAnsi="Times New Roman" w:cs="Times New Roman"/>
+          <w:b/>
+          <w:sz w:val="26"/>
+          <w:szCs w:val="26"/>
+        </w:rPr>
+      </w:pPr>
+      <w:bookmarkStart w:id="62" w:name="_Toc522894818"/>
+      <w:r>
+        <w:rPr>
+          <w:rFonts w:ascii="Times New Roman" w:hAnsi="Times New Roman" w:cs="Times New Roman"/>
+          <w:b/>
+          <w:sz w:val="26"/>
+          <w:szCs w:val="26"/>
+        </w:rPr>
+        <w:t>1.2.3.1. Sử dụng máy ảo Genymotion</w:t>
+      </w:r>
       <w:bookmarkEnd w:id="62"/>
-    </w:p>
-    <w:p>
-      <w:pPr>
-        <w:spacing w:before="60" w:after="60"/>
-        <w:rPr>
-          <w:rFonts w:ascii="Times New Roman" w:hAnsi="Times New Roman" w:cs="Times New Roman"/>
-          <w:b/>
-          <w:sz w:val="26"/>
-          <w:szCs w:val="26"/>
-        </w:rPr>
-      </w:pPr>
-      <w:bookmarkStart w:id="63" w:name="_Toc522894818"/>
-      <w:r>
-        <w:rPr>
-          <w:rFonts w:ascii="Times New Roman" w:hAnsi="Times New Roman" w:cs="Times New Roman"/>
-          <w:b/>
-          <w:sz w:val="26"/>
-          <w:szCs w:val="26"/>
-        </w:rPr>
-        <w:t>1.2.3.1. Sử dụng máy ảo Genymotion</w:t>
-      </w:r>
-      <w:bookmarkEnd w:id="63"/>
     </w:p>
     <w:p>
       <w:pPr>
@@ -9273,7 +9275,7 @@
           <w:szCs w:val="26"/>
         </w:rPr>
       </w:pPr>
-      <w:bookmarkStart w:id="64" w:name="_Toc522894819"/>
+      <w:bookmarkStart w:id="63" w:name="_Toc522894819"/>
     </w:p>
     <w:p>
       <w:pPr>
@@ -9294,7 +9296,7 @@
         </w:rPr>
         <w:t>1.2.3.2. Sử dụng máy thật</w:t>
       </w:r>
-      <w:bookmarkEnd w:id="64"/>
+      <w:bookmarkEnd w:id="63"/>
     </w:p>
     <w:p>
       <w:pPr>
@@ -9561,8 +9563,8 @@
           <w:highlight w:val="white"/>
         </w:rPr>
       </w:pPr>
-      <w:bookmarkStart w:id="65" w:name="_Toc522894820"/>
-      <w:bookmarkStart w:id="66" w:name="_Toc1807575"/>
+      <w:bookmarkStart w:id="64" w:name="_Toc522894820"/>
+      <w:bookmarkStart w:id="65" w:name="_Toc1807575"/>
       <w:r>
         <w:rPr>
           <w:rFonts w:ascii="Times New Roman" w:hAnsi="Times New Roman" w:cs="Times New Roman"/>
@@ -9573,8 +9575,8 @@
         </w:rPr>
         <w:t>1.2.4. Mô hình MVP trong lập trình Android</w:t>
       </w:r>
+      <w:bookmarkEnd w:id="64"/>
       <w:bookmarkEnd w:id="65"/>
-      <w:bookmarkEnd w:id="66"/>
     </w:p>
     <w:p>
       <w:pPr>
@@ -9588,7 +9590,7 @@
           <w:highlight w:val="white"/>
         </w:rPr>
       </w:pPr>
-      <w:bookmarkStart w:id="67" w:name="_Toc522894821"/>
+      <w:bookmarkStart w:id="66" w:name="_Toc522894821"/>
       <w:r>
         <w:rPr>
           <w:rFonts w:ascii="Times New Roman" w:hAnsi="Times New Roman" w:cs="Times New Roman"/>
@@ -9600,7 +9602,7 @@
         </w:rPr>
         <w:t>1.2.4.1. Tìm hiểu tổng quát về mô hình MVP</w:t>
       </w:r>
-      <w:bookmarkEnd w:id="67"/>
+      <w:bookmarkEnd w:id="66"/>
     </w:p>
     <w:p>
       <w:pPr>
@@ -9925,7 +9927,7 @@
           <w:szCs w:val="26"/>
         </w:rPr>
       </w:pPr>
-      <w:bookmarkStart w:id="68" w:name="_Toc522894822"/>
+      <w:bookmarkStart w:id="67" w:name="_Toc522894822"/>
       <w:r>
         <w:rPr>
           <w:rFonts w:ascii="Times New Roman" w:eastAsia="Times New Roman" w:hAnsi="Times New Roman" w:cs="Times New Roman"/>
@@ -9937,7 +9939,7 @@
         </w:rPr>
         <w:t>1.2.4.2. Lợi ích của việc sử dụng mô hình MVP</w:t>
       </w:r>
-      <w:bookmarkEnd w:id="68"/>
+      <w:bookmarkEnd w:id="67"/>
     </w:p>
     <w:p>
       <w:pPr>
@@ -10100,7 +10102,7 @@
           <w:szCs w:val="26"/>
         </w:rPr>
       </w:pPr>
-      <w:bookmarkStart w:id="69" w:name="_Toc522894823"/>
+      <w:bookmarkStart w:id="68" w:name="_Toc522894823"/>
       <w:r>
         <w:rPr>
           <w:rFonts w:ascii="Times New Roman" w:hAnsi="Times New Roman" w:cs="Times New Roman"/>
@@ -10111,7 +10113,7 @@
         </w:rPr>
         <w:t>1.2.4.3. Triển khai MVP trên Android</w:t>
       </w:r>
-      <w:bookmarkEnd w:id="69"/>
+      <w:bookmarkEnd w:id="68"/>
     </w:p>
     <w:p>
       <w:pPr>
@@ -10175,19 +10177,19 @@
           <w:szCs w:val="26"/>
         </w:rPr>
       </w:pPr>
-      <w:bookmarkStart w:id="70" w:name="_tang-trinh-dien---presenter-4"/>
-      <w:bookmarkStart w:id="71" w:name="_Toc522805578"/>
+      <w:bookmarkStart w:id="69" w:name="_tang-trinh-dien---presenter-4"/>
+      <w:bookmarkStart w:id="70" w:name="_Toc522805578"/>
+      <w:bookmarkEnd w:id="69"/>
+      <w:r>
+        <w:rPr>
+          <w:rFonts w:ascii="Times New Roman" w:hAnsi="Times New Roman" w:cs="Times New Roman"/>
+          <w:bCs/>
+          <w:sz w:val="26"/>
+          <w:szCs w:val="26"/>
+        </w:rPr>
+        <w:t>Tầng trình diễn - Presenter</w:t>
+      </w:r>
       <w:bookmarkEnd w:id="70"/>
-      <w:r>
-        <w:rPr>
-          <w:rFonts w:ascii="Times New Roman" w:hAnsi="Times New Roman" w:cs="Times New Roman"/>
-          <w:bCs/>
-          <w:sz w:val="26"/>
-          <w:szCs w:val="26"/>
-        </w:rPr>
-        <w:t>Tầng trình diễn - Presenter</w:t>
-      </w:r>
-      <w:bookmarkEnd w:id="71"/>
     </w:p>
     <w:p>
       <w:pPr>
@@ -10354,18 +10356,18 @@
           <w:szCs w:val="26"/>
         </w:rPr>
       </w:pPr>
-      <w:bookmarkStart w:id="72" w:name="_tang-logic-du-lieu---model-5"/>
-      <w:bookmarkStart w:id="73" w:name="_Toc522805579"/>
+      <w:bookmarkStart w:id="71" w:name="_tang-logic-du-lieu---model-5"/>
+      <w:bookmarkStart w:id="72" w:name="_Toc522805579"/>
+      <w:bookmarkEnd w:id="71"/>
+      <w:r>
+        <w:rPr>
+          <w:rFonts w:ascii="Times New Roman" w:hAnsi="Times New Roman" w:cs="Times New Roman"/>
+          <w:sz w:val="26"/>
+          <w:szCs w:val="26"/>
+        </w:rPr>
+        <w:t>Tầng logic dữ liệu – Model</w:t>
+      </w:r>
       <w:bookmarkEnd w:id="72"/>
-      <w:r>
-        <w:rPr>
-          <w:rFonts w:ascii="Times New Roman" w:hAnsi="Times New Roman" w:cs="Times New Roman"/>
-          <w:sz w:val="26"/>
-          <w:szCs w:val="26"/>
-        </w:rPr>
-        <w:t>Tầng logic dữ liệu – Model</w:t>
-      </w:r>
-      <w:bookmarkEnd w:id="73"/>
     </w:p>
     <w:p>
       <w:pPr>
@@ -10499,18 +10501,18 @@
           <w:szCs w:val="26"/>
         </w:rPr>
       </w:pPr>
-      <w:bookmarkStart w:id="74" w:name="_tang-giao-dien---view-6"/>
-      <w:bookmarkStart w:id="75" w:name="_Toc522805580"/>
+      <w:bookmarkStart w:id="73" w:name="_tang-giao-dien---view-6"/>
+      <w:bookmarkStart w:id="74" w:name="_Toc522805580"/>
+      <w:bookmarkEnd w:id="73"/>
+      <w:r>
+        <w:rPr>
+          <w:rFonts w:ascii="Times New Roman" w:hAnsi="Times New Roman" w:cs="Times New Roman"/>
+          <w:sz w:val="26"/>
+          <w:szCs w:val="26"/>
+        </w:rPr>
+        <w:t>Tầng giao diện – View</w:t>
+      </w:r>
       <w:bookmarkEnd w:id="74"/>
-      <w:r>
-        <w:rPr>
-          <w:rFonts w:ascii="Times New Roman" w:hAnsi="Times New Roman" w:cs="Times New Roman"/>
-          <w:sz w:val="26"/>
-          <w:szCs w:val="26"/>
-        </w:rPr>
-        <w:t>Tầng giao diện – View</w:t>
-      </w:r>
-      <w:bookmarkEnd w:id="75"/>
     </w:p>
     <w:p>
       <w:pPr>
@@ -10611,7 +10613,7 @@
           <w:szCs w:val="26"/>
         </w:rPr>
       </w:pPr>
-      <w:bookmarkStart w:id="76" w:name="_Toc1807576"/>
+      <w:bookmarkStart w:id="75" w:name="_Toc1807576"/>
       <w:r>
         <w:rPr>
           <w:rFonts w:ascii="Times New Roman" w:hAnsi="Times New Roman" w:cs="Times New Roman"/>
@@ -10621,7 +10623,7 @@
         </w:rPr>
         <w:t>1.2.5. Các thành phần trong android</w:t>
       </w:r>
-      <w:bookmarkEnd w:id="76"/>
+      <w:bookmarkEnd w:id="75"/>
     </w:p>
     <w:p>
       <w:pPr>
@@ -11133,7 +11135,7 @@
           <w:szCs w:val="26"/>
         </w:rPr>
       </w:pPr>
-      <w:bookmarkStart w:id="77" w:name="_Toc1807577"/>
+      <w:bookmarkStart w:id="76" w:name="_Toc1807577"/>
       <w:r>
         <w:rPr>
           <w:rFonts w:ascii="Times New Roman" w:hAnsi="Times New Roman" w:cs="Times New Roman"/>
@@ -11144,7 +11146,7 @@
         <w:lastRenderedPageBreak/>
         <w:t>1.2.6 Hướng dẫn cài đặt Android Studio</w:t>
       </w:r>
-      <w:bookmarkEnd w:id="77"/>
+      <w:bookmarkEnd w:id="76"/>
     </w:p>
     <w:p>
       <w:pPr>
@@ -13809,13 +13811,13 @@
           </wp:inline>
         </w:drawing>
       </w:r>
+      <w:bookmarkEnd w:id="25"/>
       <w:bookmarkEnd w:id="26"/>
       <w:bookmarkEnd w:id="27"/>
       <w:bookmarkEnd w:id="28"/>
       <w:bookmarkEnd w:id="29"/>
       <w:bookmarkEnd w:id="30"/>
       <w:bookmarkEnd w:id="31"/>
-      <w:bookmarkEnd w:id="32"/>
     </w:p>
     <w:p>
       <w:pPr>
@@ -13848,8 +13850,8 @@
           <w:lang w:eastAsia="zh-CN"/>
         </w:rPr>
       </w:pPr>
-      <w:bookmarkStart w:id="78" w:name="_Toc522894824"/>
-      <w:bookmarkStart w:id="79" w:name="_Toc1807578"/>
+      <w:bookmarkStart w:id="77" w:name="_Toc522894824"/>
+      <w:bookmarkStart w:id="78" w:name="_Toc1807578"/>
       <w:r>
         <w:rPr>
           <w:rFonts w:ascii="Times New Roman" w:eastAsia="Calibri" w:hAnsi="Times New Roman" w:cs="Times New Roman"/>
@@ -13861,7 +13863,7 @@
         <w:lastRenderedPageBreak/>
         <w:t xml:space="preserve">CHƯƠNG 2. </w:t>
       </w:r>
-      <w:bookmarkEnd w:id="78"/>
+      <w:bookmarkEnd w:id="77"/>
       <w:r>
         <w:rPr>
           <w:rFonts w:ascii="Times New Roman" w:eastAsia="Calibri" w:hAnsi="Times New Roman" w:cs="Times New Roman"/>
@@ -13882,7 +13884,7 @@
         </w:rPr>
         <w:t xml:space="preserve"> HỆ THỐNG</w:t>
       </w:r>
-      <w:bookmarkEnd w:id="79"/>
+      <w:bookmarkEnd w:id="78"/>
     </w:p>
     <w:p>
       <w:pPr>
@@ -13895,8 +13897,8 @@
           <w:szCs w:val="26"/>
         </w:rPr>
       </w:pPr>
-      <w:bookmarkStart w:id="80" w:name="_Toc522894825"/>
-      <w:bookmarkStart w:id="81" w:name="_Toc1807579"/>
+      <w:bookmarkStart w:id="79" w:name="_Toc522894825"/>
+      <w:bookmarkStart w:id="80" w:name="_Toc1807579"/>
       <w:r>
         <w:rPr>
           <w:rFonts w:ascii="Times New Roman" w:hAnsi="Times New Roman" w:cs="Times New Roman"/>
@@ -13915,8 +13917,8 @@
         </w:rPr>
         <w:t>Khảo sát hệ thống</w:t>
       </w:r>
+      <w:bookmarkEnd w:id="79"/>
       <w:bookmarkEnd w:id="80"/>
-      <w:bookmarkEnd w:id="81"/>
     </w:p>
     <w:p>
       <w:pPr>
@@ -13929,8 +13931,8 @@
           <w:szCs w:val="26"/>
         </w:rPr>
       </w:pPr>
-      <w:bookmarkStart w:id="82" w:name="_Toc522894826"/>
-      <w:bookmarkStart w:id="83" w:name="_Toc1807580"/>
+      <w:bookmarkStart w:id="81" w:name="_Toc522894826"/>
+      <w:bookmarkStart w:id="82" w:name="_Toc1807580"/>
       <w:r>
         <w:rPr>
           <w:rFonts w:ascii="Times New Roman" w:hAnsi="Times New Roman" w:cs="Times New Roman"/>
@@ -13949,8 +13951,8 @@
         </w:rPr>
         <w:t>Mô tả hiện trạng</w:t>
       </w:r>
+      <w:bookmarkEnd w:id="81"/>
       <w:bookmarkEnd w:id="82"/>
-      <w:bookmarkEnd w:id="83"/>
     </w:p>
     <w:p>
       <w:pPr>
@@ -14195,8 +14197,8 @@
           <w:szCs w:val="26"/>
         </w:rPr>
       </w:pPr>
-      <w:bookmarkStart w:id="84" w:name="_Toc522894828"/>
-      <w:bookmarkStart w:id="85" w:name="_Toc1807581"/>
+      <w:bookmarkStart w:id="83" w:name="_Toc522894828"/>
+      <w:bookmarkStart w:id="84" w:name="_Toc1807581"/>
       <w:r>
         <w:rPr>
           <w:rFonts w:ascii="Times New Roman" w:hAnsi="Times New Roman" w:cs="Times New Roman"/>
@@ -14215,8 +14217,8 @@
         </w:rPr>
         <w:t>.2.Đánh giá hiện trạng</w:t>
       </w:r>
+      <w:bookmarkEnd w:id="83"/>
       <w:bookmarkEnd w:id="84"/>
-      <w:bookmarkEnd w:id="85"/>
     </w:p>
     <w:p>
       <w:pPr>
@@ -14367,8 +14369,8 @@
           <w:szCs w:val="26"/>
         </w:rPr>
       </w:pPr>
-      <w:bookmarkStart w:id="86" w:name="_Toc522894829"/>
-      <w:bookmarkStart w:id="87" w:name="_Toc1807582"/>
+      <w:bookmarkStart w:id="85" w:name="_Toc522894829"/>
+      <w:bookmarkStart w:id="86" w:name="_Toc1807582"/>
       <w:r>
         <w:rPr>
           <w:rFonts w:ascii="Times New Roman" w:hAnsi="Times New Roman" w:cs="Times New Roman"/>
@@ -14388,8 +14390,8 @@
         </w:rPr>
         <w:t>. Xác lập dự án mới</w:t>
       </w:r>
+      <w:bookmarkEnd w:id="85"/>
       <w:bookmarkEnd w:id="86"/>
-      <w:bookmarkEnd w:id="87"/>
       <w:r>
         <w:rPr>
           <w:rFonts w:ascii="Times New Roman" w:hAnsi="Times New Roman" w:cs="Times New Roman"/>
@@ -14409,7 +14411,7 @@
           <w:szCs w:val="26"/>
         </w:rPr>
       </w:pPr>
-      <w:bookmarkStart w:id="88" w:name="_Toc522894830"/>
+      <w:bookmarkStart w:id="87" w:name="_Toc522894830"/>
       <w:r>
         <w:rPr>
           <w:rFonts w:ascii="Times New Roman" w:hAnsi="Times New Roman" w:cs="Times New Roman"/>
@@ -14430,7 +14432,7 @@
         </w:rPr>
         <w:t>.1. Mục đích, phạm vi</w:t>
       </w:r>
-      <w:bookmarkEnd w:id="88"/>
+      <w:bookmarkEnd w:id="87"/>
     </w:p>
     <w:p>
       <w:pPr>
@@ -14773,7 +14775,7 @@
           <w:szCs w:val="26"/>
         </w:rPr>
       </w:pPr>
-      <w:bookmarkStart w:id="89" w:name="_Toc522894832"/>
+      <w:bookmarkStart w:id="88" w:name="_Toc522894832"/>
       <w:r>
         <w:rPr>
           <w:rFonts w:ascii="Times New Roman" w:eastAsia="Calibri" w:hAnsi="Times New Roman" w:cs="Times New Roman"/>
@@ -14807,7 +14809,7 @@
         </w:rPr>
         <w:t>.Yêu cầu đối với ứng dụng</w:t>
       </w:r>
-      <w:bookmarkEnd w:id="89"/>
+      <w:bookmarkEnd w:id="88"/>
     </w:p>
     <w:p>
       <w:pPr>
@@ -14930,7 +14932,7 @@
           <w:szCs w:val="26"/>
         </w:rPr>
       </w:pPr>
-      <w:bookmarkStart w:id="90" w:name="_Toc522894833"/>
+      <w:bookmarkStart w:id="89" w:name="_Toc522894833"/>
       <w:r>
         <w:rPr>
           <w:rFonts w:ascii="Times New Roman" w:eastAsia="Calibri" w:hAnsi="Times New Roman" w:cs="Times New Roman"/>
@@ -14964,7 +14966,7 @@
         </w:rPr>
         <w:t xml:space="preserve">. </w:t>
       </w:r>
-      <w:bookmarkEnd w:id="90"/>
+      <w:bookmarkEnd w:id="89"/>
       <w:r>
         <w:rPr>
           <w:rFonts w:ascii="Times New Roman" w:eastAsia="Calibri" w:hAnsi="Times New Roman" w:cs="Times New Roman"/>
@@ -15393,8 +15395,8 @@
           <w:szCs w:val="26"/>
         </w:rPr>
       </w:pPr>
-      <w:bookmarkStart w:id="91" w:name="_Toc522894834"/>
-      <w:bookmarkStart w:id="92" w:name="_Toc1807583"/>
+      <w:bookmarkStart w:id="90" w:name="_Toc522894834"/>
+      <w:bookmarkStart w:id="91" w:name="_Toc1807583"/>
       <w:r>
         <w:rPr>
           <w:rFonts w:ascii="Times New Roman" w:eastAsia="Calibri" w:hAnsi="Times New Roman" w:cs="Times New Roman"/>
@@ -15426,8 +15428,8 @@
         </w:rPr>
         <w:t>hân tích hệ thống</w:t>
       </w:r>
+      <w:bookmarkEnd w:id="90"/>
       <w:bookmarkEnd w:id="91"/>
-      <w:bookmarkEnd w:id="92"/>
     </w:p>
     <w:p>
       <w:pPr>
@@ -15440,8 +15442,8 @@
           <w:szCs w:val="26"/>
         </w:rPr>
       </w:pPr>
-      <w:bookmarkStart w:id="93" w:name="_Toc522894835"/>
-      <w:bookmarkStart w:id="94" w:name="_Toc1807584"/>
+      <w:bookmarkStart w:id="92" w:name="_Toc522894835"/>
+      <w:bookmarkStart w:id="93" w:name="_Toc1807584"/>
       <w:r>
         <w:rPr>
           <w:rFonts w:ascii="Times New Roman" w:eastAsia="Calibri" w:hAnsi="Times New Roman" w:cs="Times New Roman"/>
@@ -15472,8 +15474,8 @@
         </w:rPr>
         <w:t xml:space="preserve"> use – case</w:t>
       </w:r>
+      <w:bookmarkEnd w:id="92"/>
       <w:bookmarkEnd w:id="93"/>
-      <w:bookmarkEnd w:id="94"/>
     </w:p>
     <w:p>
       <w:pPr>
@@ -15486,7 +15488,7 @@
           <w:szCs w:val="26"/>
         </w:rPr>
       </w:pPr>
-      <w:bookmarkStart w:id="95" w:name="_Toc522894836"/>
+      <w:bookmarkStart w:id="94" w:name="_Toc522894836"/>
       <w:r>
         <w:rPr>
           <w:rFonts w:ascii="Times New Roman" w:eastAsia="Calibri" w:hAnsi="Times New Roman" w:cs="Times New Roman"/>
@@ -15498,7 +15500,7 @@
         </w:rPr>
         <w:t>2.2.1.1. Xác định các tác nhân</w:t>
       </w:r>
-      <w:bookmarkEnd w:id="95"/>
+      <w:bookmarkEnd w:id="94"/>
     </w:p>
     <w:p>
       <w:pPr>
@@ -15771,7 +15773,7 @@
           <w:szCs w:val="26"/>
         </w:rPr>
       </w:pPr>
-      <w:bookmarkStart w:id="96" w:name="_Toc522894837"/>
+      <w:bookmarkStart w:id="95" w:name="_Toc522894837"/>
       <w:r>
         <w:rPr>
           <w:rFonts w:ascii="Times New Roman" w:eastAsia="Calibri" w:hAnsi="Times New Roman" w:cs="Times New Roman"/>
@@ -15783,7 +15785,7 @@
         </w:rPr>
         <w:t>2.2.1.2.Xác định các UC</w:t>
       </w:r>
-      <w:bookmarkEnd w:id="96"/>
+      <w:bookmarkEnd w:id="95"/>
     </w:p>
     <w:p>
       <w:pPr>
@@ -17054,7 +17056,7 @@
           <w:szCs w:val="26"/>
         </w:rPr>
       </w:pPr>
-      <w:bookmarkStart w:id="97" w:name="_Toc522894840"/>
+      <w:bookmarkStart w:id="96" w:name="_Toc522894840"/>
       <w:r>
         <w:rPr>
           <w:rFonts w:ascii="Times New Roman" w:hAnsi="Times New Roman" w:cs="Times New Roman"/>
@@ -17086,7 +17088,7 @@
         </w:rPr>
         <w:t xml:space="preserve">use – case </w:t>
       </w:r>
-      <w:bookmarkEnd w:id="97"/>
+      <w:bookmarkEnd w:id="96"/>
     </w:p>
     <w:p>
       <w:pPr>
@@ -18028,7 +18030,7 @@
           <w:szCs w:val="26"/>
         </w:rPr>
       </w:pPr>
-      <w:bookmarkStart w:id="98" w:name="_Toc522894842"/>
+      <w:bookmarkStart w:id="97" w:name="_Toc522894842"/>
       <w:r>
         <w:rPr>
           <w:rFonts w:ascii="Times New Roman" w:hAnsi="Times New Roman" w:cs="Times New Roman"/>
@@ -18066,7 +18068,7 @@
         <w:lastRenderedPageBreak/>
         <w:t>Đặc tả use – case “Quản lý tài khoản”</w:t>
       </w:r>
-      <w:bookmarkEnd w:id="98"/>
+      <w:bookmarkEnd w:id="97"/>
     </w:p>
     <w:p>
       <w:pPr>
@@ -19939,7 +19941,7 @@
           <w:szCs w:val="26"/>
         </w:rPr>
       </w:pPr>
-      <w:bookmarkStart w:id="99" w:name="_Toc522894838"/>
+      <w:bookmarkStart w:id="98" w:name="_Toc522894838"/>
       <w:r>
         <w:rPr>
           <w:rFonts w:ascii="Times New Roman" w:eastAsia="Calibri" w:hAnsi="Times New Roman" w:cs="Times New Roman"/>
@@ -20008,7 +20010,7 @@
         </w:rPr>
         <w:t>iểu đồ UC</w:t>
       </w:r>
-      <w:bookmarkEnd w:id="99"/>
+      <w:bookmarkEnd w:id="98"/>
     </w:p>
     <w:p>
       <w:pPr>
@@ -20374,6 +20376,7 @@
           <w:pgSz w:w="11906" w:h="16838" w:code="9"/>
           <w:pgMar w:top="1418" w:right="1134" w:bottom="1418" w:left="1985" w:header="720" w:footer="720" w:gutter="0"/>
           <w:cols w:space="720"/>
+          <w:docGrid w:linePitch="299"/>
         </w:sectPr>
       </w:pPr>
     </w:p>
@@ -21035,7 +21038,7 @@
           <w:szCs w:val="26"/>
         </w:rPr>
       </w:pPr>
-      <w:bookmarkStart w:id="100" w:name="_Toc1807585"/>
+      <w:bookmarkStart w:id="99" w:name="_Toc1807585"/>
       <w:r>
         <w:rPr>
           <w:rFonts w:ascii="Times New Roman" w:eastAsia="Times New Roman" w:hAnsi="Times New Roman" w:cs="Times New Roman"/>
@@ -21046,7 +21049,7 @@
         <w:lastRenderedPageBreak/>
         <w:t>2.2.2. Mô hình lớp</w:t>
       </w:r>
-      <w:bookmarkEnd w:id="100"/>
+      <w:bookmarkEnd w:id="99"/>
     </w:p>
     <w:p>
       <w:pPr>
@@ -21167,7 +21170,7 @@
           <w:szCs w:val="26"/>
         </w:rPr>
       </w:pPr>
-      <w:bookmarkStart w:id="101" w:name="_Toc1807586"/>
+      <w:bookmarkStart w:id="100" w:name="_Toc1807586"/>
       <w:r>
         <w:rPr>
           <w:rFonts w:ascii="Times New Roman" w:eastAsia="Times New Roman" w:hAnsi="Times New Roman" w:cs="Times New Roman"/>
@@ -21178,7 +21181,7 @@
         <w:lastRenderedPageBreak/>
         <w:t>2.2.3. Hiện thực hóa các use case</w:t>
       </w:r>
-      <w:bookmarkEnd w:id="101"/>
+      <w:bookmarkEnd w:id="100"/>
     </w:p>
     <w:p>
       <w:pPr>
@@ -21259,16 +21262,13 @@
       </w:pPr>
       <w:r>
         <w:rPr>
-          <w:rFonts w:ascii="Times New Roman" w:hAnsi="Times New Roman" w:cs="Times New Roman"/>
           <w:noProof/>
-          <w:sz w:val="26"/>
-          <w:szCs w:val="26"/>
         </w:rPr>
         <w:drawing>
-          <wp:inline distT="0" distB="0" distL="0" distR="0" wp14:anchorId="3AB8FCA6" wp14:editId="65C1452B">
-            <wp:extent cx="5822950" cy="3997679"/>
-            <wp:effectExtent l="0" t="0" r="6350" b="3175"/>
-            <wp:docPr id="11" name="Picture 11"/>
+          <wp:inline distT="0" distB="0" distL="0" distR="0" wp14:anchorId="5CF0EFAF" wp14:editId="5DA57F00">
+            <wp:extent cx="5579745" cy="3645910"/>
+            <wp:effectExtent l="0" t="0" r="1905" b="0"/>
+            <wp:docPr id="57" name="Picture 57"/>
             <wp:cNvGraphicFramePr>
               <a:graphicFrameLocks xmlns:a="http://schemas.openxmlformats.org/drawingml/2006/main" noChangeAspect="1"/>
             </wp:cNvGraphicFramePr>
@@ -21288,7 +21288,7 @@
                   <pic:spPr>
                     <a:xfrm>
                       <a:off x="0" y="0"/>
-                      <a:ext cx="5822950" cy="3997679"/>
+                      <a:ext cx="5579745" cy="3645910"/>
                     </a:xfrm>
                     <a:prstGeom prst="rect">
                       <a:avLst/>
@@ -21397,16 +21397,13 @@
       </w:pPr>
       <w:r>
         <w:rPr>
-          <w:rFonts w:ascii="Times New Roman" w:hAnsi="Times New Roman" w:cs="Times New Roman"/>
           <w:noProof/>
-          <w:sz w:val="26"/>
-          <w:szCs w:val="26"/>
         </w:rPr>
         <w:drawing>
-          <wp:inline distT="0" distB="0" distL="0" distR="0" wp14:anchorId="42876CCB" wp14:editId="60659058">
-            <wp:extent cx="5286375" cy="3228975"/>
-            <wp:effectExtent l="0" t="0" r="0" b="9525"/>
-            <wp:docPr id="44" name="Picture 44"/>
+          <wp:inline distT="0" distB="0" distL="0" distR="0" wp14:anchorId="38C7EB20" wp14:editId="0FEF6CC1">
+            <wp:extent cx="5579745" cy="2757086"/>
+            <wp:effectExtent l="0" t="0" r="1905" b="5715"/>
+            <wp:docPr id="74" name="Picture 74"/>
             <wp:cNvGraphicFramePr>
               <a:graphicFrameLocks xmlns:a="http://schemas.openxmlformats.org/drawingml/2006/main" noChangeAspect="1"/>
             </wp:cNvGraphicFramePr>
@@ -21426,7 +21423,7 @@
                   <pic:spPr>
                     <a:xfrm>
                       <a:off x="0" y="0"/>
-                      <a:ext cx="5289259" cy="3230737"/>
+                      <a:ext cx="5579745" cy="2757086"/>
                     </a:xfrm>
                     <a:prstGeom prst="rect">
                       <a:avLst/>
@@ -21438,6 +21435,8 @@
           </wp:inline>
         </w:drawing>
       </w:r>
+      <w:bookmarkStart w:id="101" w:name="_GoBack"/>
+      <w:bookmarkEnd w:id="101"/>
     </w:p>
     <w:p>
       <w:pPr>
@@ -21466,24 +21465,30 @@
     </w:p>
     <w:p>
       <w:pPr>
+        <w:rPr>
+          <w:rFonts w:ascii="Times New Roman" w:eastAsia="Times New Roman" w:hAnsi="Times New Roman" w:cs="Times New Roman"/>
+          <w:i/>
+          <w:color w:val="292B2C"/>
+          <w:sz w:val="26"/>
+          <w:szCs w:val="26"/>
+        </w:rPr>
+      </w:pPr>
+      <w:r>
+        <w:rPr>
+          <w:rFonts w:ascii="Times New Roman" w:eastAsia="Times New Roman" w:hAnsi="Times New Roman" w:cs="Times New Roman"/>
+          <w:i/>
+          <w:color w:val="292B2C"/>
+          <w:sz w:val="26"/>
+          <w:szCs w:val="26"/>
+        </w:rPr>
+        <w:br w:type="page"/>
+      </w:r>
+    </w:p>
+    <w:p>
+      <w:pPr>
         <w:pStyle w:val="ListParagraph"/>
         <w:spacing w:before="60" w:after="60" w:line="288" w:lineRule="auto"/>
         <w:ind w:left="90"/>
-        <w:jc w:val="center"/>
-        <w:rPr>
-          <w:rFonts w:ascii="Times New Roman" w:eastAsia="Times New Roman" w:hAnsi="Times New Roman" w:cs="Times New Roman"/>
-          <w:i/>
-          <w:color w:val="292B2C"/>
-          <w:sz w:val="26"/>
-          <w:szCs w:val="26"/>
-        </w:rPr>
-      </w:pPr>
-    </w:p>
-    <w:p>
-      <w:pPr>
-        <w:pStyle w:val="ListParagraph"/>
-        <w:spacing w:before="60" w:after="60" w:line="288" w:lineRule="auto"/>
-        <w:ind w:left="90"/>
         <w:rPr>
           <w:rFonts w:ascii="Times New Roman" w:eastAsia="Times New Roman" w:hAnsi="Times New Roman" w:cs="Times New Roman"/>
           <w:b/>
@@ -21500,6 +21505,7 @@
           <w:sz w:val="26"/>
           <w:szCs w:val="26"/>
         </w:rPr>
+        <w:lastRenderedPageBreak/>
         <w:t>2.2.3.2. Hiện thực hóa UC Quản lý tài khoản</w:t>
       </w:r>
     </w:p>
@@ -21540,31 +21546,15 @@
           <w:szCs w:val="26"/>
         </w:rPr>
       </w:pPr>
-    </w:p>
-    <w:p>
-      <w:pPr>
-        <w:spacing w:before="60" w:after="60" w:line="288" w:lineRule="auto"/>
-        <w:jc w:val="center"/>
-        <w:rPr>
-          <w:rFonts w:ascii="Times New Roman" w:eastAsia="Times New Roman" w:hAnsi="Times New Roman" w:cs="Times New Roman"/>
-          <w:i/>
-          <w:color w:val="292B2C"/>
-          <w:sz w:val="26"/>
-          <w:szCs w:val="26"/>
-        </w:rPr>
-      </w:pPr>
-      <w:r>
-        <w:rPr>
-          <w:rFonts w:ascii="Times New Roman" w:hAnsi="Times New Roman" w:cs="Times New Roman"/>
+      <w:r>
+        <w:rPr>
           <w:noProof/>
-          <w:sz w:val="26"/>
-          <w:szCs w:val="26"/>
         </w:rPr>
         <w:drawing>
-          <wp:inline distT="0" distB="0" distL="0" distR="0" wp14:anchorId="335F6FB0" wp14:editId="6F4C861B">
-            <wp:extent cx="5822950" cy="3898764"/>
-            <wp:effectExtent l="0" t="0" r="6350" b="6985"/>
-            <wp:docPr id="15" name="Picture 15"/>
+          <wp:inline distT="0" distB="0" distL="0" distR="0" wp14:anchorId="34C45777" wp14:editId="6B5C31CA">
+            <wp:extent cx="5359180" cy="4420802"/>
+            <wp:effectExtent l="0" t="0" r="0" b="0"/>
+            <wp:docPr id="62" name="Picture 62"/>
             <wp:cNvGraphicFramePr>
               <a:graphicFrameLocks xmlns:a="http://schemas.openxmlformats.org/drawingml/2006/main" noChangeAspect="1"/>
             </wp:cNvGraphicFramePr>
@@ -21584,7 +21574,7 @@
                   <pic:spPr>
                     <a:xfrm>
                       <a:off x="0" y="0"/>
-                      <a:ext cx="5822950" cy="3898764"/>
+                      <a:ext cx="5357948" cy="4419786"/>
                     </a:xfrm>
                     <a:prstGeom prst="rect">
                       <a:avLst/>
@@ -21629,16 +21619,6 @@
         </w:rPr>
         <w:t>. Biểu đồ trình tự quản lý tài khoản</w:t>
       </w:r>
-      <w:r>
-        <w:rPr>
-          <w:rFonts w:ascii="Times New Roman" w:eastAsia="Times New Roman" w:hAnsi="Times New Roman" w:cs="Times New Roman"/>
-          <w:i/>
-          <w:color w:val="292B2C"/>
-          <w:sz w:val="26"/>
-          <w:szCs w:val="26"/>
-        </w:rPr>
-        <w:br/>
-      </w:r>
     </w:p>
     <w:p>
       <w:pPr>
@@ -21669,18 +21649,6 @@
     </w:p>
     <w:p>
       <w:pPr>
-        <w:spacing w:before="60" w:after="60" w:line="288" w:lineRule="auto"/>
-        <w:rPr>
-          <w:rFonts w:ascii="Times New Roman" w:eastAsia="Times New Roman" w:hAnsi="Times New Roman" w:cs="Times New Roman"/>
-          <w:i/>
-          <w:color w:val="292B2C"/>
-          <w:sz w:val="26"/>
-          <w:szCs w:val="26"/>
-        </w:rPr>
-      </w:pPr>
-    </w:p>
-    <w:p>
-      <w:pPr>
         <w:pStyle w:val="ListParagraph"/>
         <w:spacing w:before="60" w:after="60" w:line="288" w:lineRule="auto"/>
         <w:ind w:left="0"/>
@@ -21695,16 +21663,13 @@
       </w:pPr>
       <w:r>
         <w:rPr>
-          <w:rFonts w:ascii="Times New Roman" w:hAnsi="Times New Roman" w:cs="Times New Roman"/>
           <w:noProof/>
-          <w:sz w:val="26"/>
-          <w:szCs w:val="26"/>
         </w:rPr>
         <w:drawing>
-          <wp:inline distT="0" distB="0" distL="0" distR="0" wp14:anchorId="65C1AB79" wp14:editId="51DC2FED">
-            <wp:extent cx="1562100" cy="1744980"/>
-            <wp:effectExtent l="0" t="0" r="0" b="7620"/>
-            <wp:docPr id="45" name="Picture 45"/>
+          <wp:inline distT="0" distB="0" distL="0" distR="0" wp14:anchorId="073A88D5" wp14:editId="734E0715">
+            <wp:extent cx="5579745" cy="2798218"/>
+            <wp:effectExtent l="0" t="0" r="1905" b="2540"/>
+            <wp:docPr id="73" name="Picture 73"/>
             <wp:cNvGraphicFramePr>
               <a:graphicFrameLocks xmlns:a="http://schemas.openxmlformats.org/drawingml/2006/main" noChangeAspect="1"/>
             </wp:cNvGraphicFramePr>
@@ -21724,7 +21689,7 @@
                   <pic:spPr>
                     <a:xfrm>
                       <a:off x="0" y="0"/>
-                      <a:ext cx="1562100" cy="1744980"/>
+                      <a:ext cx="5579745" cy="2798218"/>
                     </a:xfrm>
                     <a:prstGeom prst="rect">
                       <a:avLst/>
@@ -21751,41 +21716,6 @@
     <w:p>
       <w:pPr>
         <w:spacing w:before="60" w:after="60" w:line="288" w:lineRule="auto"/>
-        <w:jc w:val="center"/>
-        <w:rPr>
-          <w:rFonts w:ascii="Times New Roman" w:hAnsi="Times New Roman" w:cs="Times New Roman"/>
-          <w:noProof/>
-          <w:sz w:val="26"/>
-          <w:szCs w:val="26"/>
-        </w:rPr>
-      </w:pPr>
-    </w:p>
-    <w:p>
-      <w:pPr>
-        <w:spacing w:before="60" w:after="60" w:line="288" w:lineRule="auto"/>
-        <w:jc w:val="center"/>
-        <w:rPr>
-          <w:rFonts w:ascii="Times New Roman" w:hAnsi="Times New Roman" w:cs="Times New Roman"/>
-          <w:noProof/>
-          <w:sz w:val="26"/>
-          <w:szCs w:val="26"/>
-        </w:rPr>
-      </w:pPr>
-    </w:p>
-    <w:p>
-      <w:pPr>
-        <w:spacing w:before="60" w:after="60" w:line="288" w:lineRule="auto"/>
-        <w:rPr>
-          <w:rFonts w:ascii="Times New Roman" w:hAnsi="Times New Roman" w:cs="Times New Roman"/>
-          <w:noProof/>
-          <w:sz w:val="26"/>
-          <w:szCs w:val="26"/>
-        </w:rPr>
-      </w:pPr>
-    </w:p>
-    <w:p>
-      <w:pPr>
-        <w:spacing w:before="60" w:after="60" w:line="288" w:lineRule="auto"/>
         <w:rPr>
           <w:rFonts w:ascii="Times New Roman" w:hAnsi="Times New Roman" w:cs="Times New Roman"/>
           <w:b/>
@@ -21845,16 +21775,13 @@
       </w:pPr>
       <w:r>
         <w:rPr>
-          <w:rFonts w:ascii="Times New Roman" w:hAnsi="Times New Roman" w:cs="Times New Roman"/>
           <w:noProof/>
-          <w:sz w:val="26"/>
-          <w:szCs w:val="26"/>
         </w:rPr>
         <w:drawing>
-          <wp:inline distT="0" distB="0" distL="0" distR="0" wp14:anchorId="07277151" wp14:editId="0F32D837">
-            <wp:extent cx="5822950" cy="3844018"/>
-            <wp:effectExtent l="0" t="0" r="6350" b="4445"/>
-            <wp:docPr id="16" name="Picture 16"/>
+          <wp:inline distT="0" distB="0" distL="0" distR="0" wp14:anchorId="5A5CF7AA" wp14:editId="07AF2A44">
+            <wp:extent cx="5579745" cy="4531736"/>
+            <wp:effectExtent l="0" t="0" r="1905" b="2540"/>
+            <wp:docPr id="61" name="Picture 61"/>
             <wp:cNvGraphicFramePr>
               <a:graphicFrameLocks xmlns:a="http://schemas.openxmlformats.org/drawingml/2006/main" noChangeAspect="1"/>
             </wp:cNvGraphicFramePr>
@@ -21874,7 +21801,7 @@
                   <pic:spPr>
                     <a:xfrm>
                       <a:off x="0" y="0"/>
-                      <a:ext cx="5822950" cy="3844018"/>
+                      <a:ext cx="5579745" cy="4531736"/>
                     </a:xfrm>
                     <a:prstGeom prst="rect">
                       <a:avLst/>
@@ -21919,26 +21846,6 @@
         </w:rPr>
         <w:t>. Biểu đồ trình tự quản lý lịch sử mua hàng</w:t>
       </w:r>
-      <w:r>
-        <w:rPr>
-          <w:rFonts w:ascii="Times New Roman" w:eastAsia="Times New Roman" w:hAnsi="Times New Roman" w:cs="Times New Roman"/>
-          <w:i/>
-          <w:color w:val="292B2C"/>
-          <w:sz w:val="26"/>
-          <w:szCs w:val="26"/>
-        </w:rPr>
-        <w:br/>
-      </w:r>
-      <w:r>
-        <w:rPr>
-          <w:rFonts w:ascii="Times New Roman" w:eastAsia="Times New Roman" w:hAnsi="Times New Roman" w:cs="Times New Roman"/>
-          <w:i/>
-          <w:color w:val="292B2C"/>
-          <w:sz w:val="26"/>
-          <w:szCs w:val="26"/>
-        </w:rPr>
-        <w:br/>
-      </w:r>
     </w:p>
     <w:p>
       <w:pPr>
@@ -21970,6 +21877,7 @@
     <w:p>
       <w:pPr>
         <w:spacing w:before="60" w:after="60" w:line="288" w:lineRule="auto"/>
+        <w:jc w:val="center"/>
         <w:rPr>
           <w:rFonts w:ascii="Times New Roman" w:eastAsia="Times New Roman" w:hAnsi="Times New Roman" w:cs="Times New Roman"/>
           <w:i/>
@@ -21978,31 +21886,15 @@
           <w:szCs w:val="26"/>
         </w:rPr>
       </w:pPr>
-    </w:p>
-    <w:p>
-      <w:pPr>
-        <w:spacing w:before="60" w:after="60" w:line="288" w:lineRule="auto"/>
-        <w:jc w:val="center"/>
-        <w:rPr>
-          <w:rFonts w:ascii="Times New Roman" w:eastAsia="Times New Roman" w:hAnsi="Times New Roman" w:cs="Times New Roman"/>
-          <w:i/>
-          <w:color w:val="292B2C"/>
-          <w:sz w:val="26"/>
-          <w:szCs w:val="26"/>
-        </w:rPr>
-      </w:pPr>
-      <w:r>
-        <w:rPr>
-          <w:rFonts w:ascii="Times New Roman" w:hAnsi="Times New Roman" w:cs="Times New Roman"/>
+      <w:r>
+        <w:rPr>
           <w:noProof/>
-          <w:sz w:val="26"/>
-          <w:szCs w:val="26"/>
         </w:rPr>
         <w:drawing>
-          <wp:inline distT="0" distB="0" distL="0" distR="0" wp14:anchorId="2C9D7AC4" wp14:editId="307B814E">
-            <wp:extent cx="4579620" cy="1912620"/>
-            <wp:effectExtent l="0" t="0" r="0" b="0"/>
-            <wp:docPr id="46" name="Picture 46"/>
+          <wp:inline distT="0" distB="0" distL="0" distR="0" wp14:anchorId="7C7EE3BA" wp14:editId="55770E8A">
+            <wp:extent cx="5579745" cy="2473329"/>
+            <wp:effectExtent l="0" t="0" r="1905" b="3175"/>
+            <wp:docPr id="72" name="Picture 72"/>
             <wp:cNvGraphicFramePr>
               <a:graphicFrameLocks xmlns:a="http://schemas.openxmlformats.org/drawingml/2006/main" noChangeAspect="1"/>
             </wp:cNvGraphicFramePr>
@@ -22022,7 +21914,7 @@
                   <pic:spPr>
                     <a:xfrm>
                       <a:off x="0" y="0"/>
-                      <a:ext cx="4579620" cy="1912620"/>
+                      <a:ext cx="5579745" cy="2473329"/>
                     </a:xfrm>
                     <a:prstGeom prst="rect">
                       <a:avLst/>
@@ -22060,59 +21952,6 @@
     </w:p>
     <w:p>
       <w:pPr>
-        <w:spacing w:before="60" w:after="60" w:line="288" w:lineRule="auto"/>
-        <w:jc w:val="center"/>
-        <w:rPr>
-          <w:rFonts w:ascii="Times New Roman" w:eastAsia="Times New Roman" w:hAnsi="Times New Roman" w:cs="Times New Roman"/>
-          <w:i/>
-          <w:color w:val="292B2C"/>
-          <w:sz w:val="26"/>
-          <w:szCs w:val="26"/>
-        </w:rPr>
-      </w:pPr>
-    </w:p>
-    <w:p>
-      <w:pPr>
-        <w:spacing w:before="60" w:after="60" w:line="288" w:lineRule="auto"/>
-        <w:jc w:val="center"/>
-        <w:rPr>
-          <w:rFonts w:ascii="Times New Roman" w:eastAsia="Times New Roman" w:hAnsi="Times New Roman" w:cs="Times New Roman"/>
-          <w:i/>
-          <w:color w:val="292B2C"/>
-          <w:sz w:val="26"/>
-          <w:szCs w:val="26"/>
-        </w:rPr>
-      </w:pPr>
-    </w:p>
-    <w:p>
-      <w:pPr>
-        <w:spacing w:before="60" w:after="60" w:line="288" w:lineRule="auto"/>
-        <w:jc w:val="center"/>
-        <w:rPr>
-          <w:rFonts w:ascii="Times New Roman" w:eastAsia="Times New Roman" w:hAnsi="Times New Roman" w:cs="Times New Roman"/>
-          <w:i/>
-          <w:color w:val="292B2C"/>
-          <w:sz w:val="26"/>
-          <w:szCs w:val="26"/>
-        </w:rPr>
-      </w:pPr>
-    </w:p>
-    <w:p>
-      <w:pPr>
-        <w:spacing w:before="60" w:after="60" w:line="288" w:lineRule="auto"/>
-        <w:jc w:val="center"/>
-        <w:rPr>
-          <w:rFonts w:ascii="Times New Roman" w:eastAsia="Times New Roman" w:hAnsi="Times New Roman" w:cs="Times New Roman"/>
-          <w:i/>
-          <w:color w:val="292B2C"/>
-          <w:sz w:val="26"/>
-          <w:szCs w:val="26"/>
-        </w:rPr>
-      </w:pPr>
-    </w:p>
-    <w:p>
-      <w:pPr>
-        <w:spacing w:before="60" w:after="60" w:line="288" w:lineRule="auto"/>
         <w:rPr>
           <w:rFonts w:ascii="Times New Roman" w:eastAsia="Times New Roman" w:hAnsi="Times New Roman" w:cs="Times New Roman"/>
           <w:b/>
@@ -22131,6 +21970,31 @@
           <w:sz w:val="26"/>
           <w:szCs w:val="26"/>
         </w:rPr>
+        <w:br w:type="page"/>
+      </w:r>
+    </w:p>
+    <w:p>
+      <w:pPr>
+        <w:spacing w:before="60" w:after="60" w:line="288" w:lineRule="auto"/>
+        <w:rPr>
+          <w:rFonts w:ascii="Times New Roman" w:eastAsia="Times New Roman" w:hAnsi="Times New Roman" w:cs="Times New Roman"/>
+          <w:b/>
+          <w:i/>
+          <w:color w:val="292B2C"/>
+          <w:sz w:val="26"/>
+          <w:szCs w:val="26"/>
+        </w:rPr>
+      </w:pPr>
+      <w:r>
+        <w:rPr>
+          <w:rFonts w:ascii="Times New Roman" w:eastAsia="Times New Roman" w:hAnsi="Times New Roman" w:cs="Times New Roman"/>
+          <w:b/>
+          <w:i/>
+          <w:color w:val="292B2C"/>
+          <w:sz w:val="26"/>
+          <w:szCs w:val="26"/>
+        </w:rPr>
+        <w:lastRenderedPageBreak/>
         <w:t>2.2.</w:t>
       </w:r>
       <w:r>
@@ -22184,16 +22048,13 @@
       </w:pPr>
       <w:r>
         <w:rPr>
-          <w:rFonts w:ascii="Times New Roman" w:hAnsi="Times New Roman" w:cs="Times New Roman"/>
           <w:noProof/>
-          <w:sz w:val="26"/>
-          <w:szCs w:val="26"/>
         </w:rPr>
         <w:drawing>
-          <wp:inline distT="0" distB="0" distL="0" distR="0" wp14:anchorId="0D1C477C" wp14:editId="10EF11BA">
-            <wp:extent cx="5822950" cy="4038116"/>
-            <wp:effectExtent l="0" t="0" r="6350" b="635"/>
-            <wp:docPr id="17" name="Picture 17"/>
+          <wp:inline distT="0" distB="0" distL="0" distR="0" wp14:anchorId="55E28CA6" wp14:editId="38BDF729">
+            <wp:extent cx="5579745" cy="4352916"/>
+            <wp:effectExtent l="0" t="0" r="1905" b="0"/>
+            <wp:docPr id="64" name="Picture 64"/>
             <wp:cNvGraphicFramePr>
               <a:graphicFrameLocks xmlns:a="http://schemas.openxmlformats.org/drawingml/2006/main" noChangeAspect="1"/>
             </wp:cNvGraphicFramePr>
@@ -22213,7 +22074,7 @@
                   <pic:spPr>
                     <a:xfrm>
                       <a:off x="0" y="0"/>
-                      <a:ext cx="5822950" cy="4038116"/>
+                      <a:ext cx="5579745" cy="4352916"/>
                     </a:xfrm>
                     <a:prstGeom prst="rect">
                       <a:avLst/>
@@ -22256,13 +22117,9 @@
           <w:sz w:val="26"/>
           <w:szCs w:val="26"/>
         </w:rPr>
-        <w:t>. Biểu đồ trình tự quản lý sản phẩm</w:t>
-      </w:r>
-    </w:p>
-    <w:p>
-      <w:pPr>
-        <w:spacing w:before="60" w:after="60" w:line="288" w:lineRule="auto"/>
-        <w:jc w:val="center"/>
+        <w:t>. Bi</w:t>
+      </w:r>
+      <w:r>
         <w:rPr>
           <w:rFonts w:ascii="Times New Roman" w:eastAsia="Times New Roman" w:hAnsi="Times New Roman" w:cs="Times New Roman"/>
           <w:i/>
@@ -22270,7 +22127,8 @@
           <w:sz w:val="26"/>
           <w:szCs w:val="26"/>
         </w:rPr>
-      </w:pPr>
+        <w:t>ểu đồ trình tự quản lý sản phẩm</w:t>
+      </w:r>
     </w:p>
     <w:p>
       <w:pPr>
@@ -22303,7 +22161,8 @@
       <w:pPr>
         <w:pStyle w:val="ListParagraph"/>
         <w:spacing w:before="60" w:after="60" w:line="288" w:lineRule="auto"/>
-        <w:ind w:left="1440"/>
+        <w:ind w:left="0"/>
+        <w:jc w:val="center"/>
         <w:rPr>
           <w:rFonts w:ascii="Times New Roman" w:eastAsia="Times New Roman" w:hAnsi="Times New Roman" w:cs="Times New Roman"/>
           <w:i/>
@@ -22312,33 +22171,15 @@
           <w:szCs w:val="26"/>
         </w:rPr>
       </w:pPr>
-    </w:p>
-    <w:p>
-      <w:pPr>
-        <w:pStyle w:val="ListParagraph"/>
-        <w:spacing w:before="60" w:after="60" w:line="288" w:lineRule="auto"/>
-        <w:ind w:left="0"/>
-        <w:jc w:val="center"/>
-        <w:rPr>
-          <w:rFonts w:ascii="Times New Roman" w:eastAsia="Times New Roman" w:hAnsi="Times New Roman" w:cs="Times New Roman"/>
-          <w:i/>
-          <w:color w:val="292B2C"/>
-          <w:sz w:val="26"/>
-          <w:szCs w:val="26"/>
-        </w:rPr>
-      </w:pPr>
-      <w:r>
-        <w:rPr>
-          <w:rFonts w:ascii="Times New Roman" w:hAnsi="Times New Roman" w:cs="Times New Roman"/>
+      <w:r>
+        <w:rPr>
           <w:noProof/>
-          <w:sz w:val="26"/>
-          <w:szCs w:val="26"/>
         </w:rPr>
         <w:drawing>
-          <wp:inline distT="0" distB="0" distL="0" distR="0" wp14:anchorId="3E87D075" wp14:editId="7B54E1B5">
-            <wp:extent cx="4168140" cy="2141220"/>
-            <wp:effectExtent l="0" t="0" r="3810" b="0"/>
-            <wp:docPr id="47" name="Picture 47"/>
+          <wp:inline distT="0" distB="0" distL="0" distR="0" wp14:anchorId="2C453B87" wp14:editId="112AEEE6">
+            <wp:extent cx="5579745" cy="2769604"/>
+            <wp:effectExtent l="0" t="0" r="1905" b="0"/>
+            <wp:docPr id="71" name="Picture 71"/>
             <wp:cNvGraphicFramePr>
               <a:graphicFrameLocks xmlns:a="http://schemas.openxmlformats.org/drawingml/2006/main" noChangeAspect="1"/>
             </wp:cNvGraphicFramePr>
@@ -22358,7 +22199,7 @@
                   <pic:spPr>
                     <a:xfrm>
                       <a:off x="0" y="0"/>
-                      <a:ext cx="4168140" cy="2141220"/>
+                      <a:ext cx="5579745" cy="2769604"/>
                     </a:xfrm>
                     <a:prstGeom prst="rect">
                       <a:avLst/>
@@ -22393,15 +22234,9 @@
           <w:sz w:val="26"/>
           <w:szCs w:val="26"/>
         </w:rPr>
-        <w:t>Hình 17. Biểu đồ các lớp tham gia UC Quản lý sản phẩm</w:t>
-      </w:r>
-    </w:p>
-    <w:p>
-      <w:pPr>
-        <w:pStyle w:val="ListParagraph"/>
-        <w:spacing w:before="60" w:after="60" w:line="288" w:lineRule="auto"/>
-        <w:ind w:left="0"/>
-        <w:jc w:val="center"/>
+        <w:t xml:space="preserve">Hình 17. Biểu đồ các </w:t>
+      </w:r>
+      <w:r>
         <w:rPr>
           <w:rFonts w:ascii="Times New Roman" w:eastAsia="Times New Roman" w:hAnsi="Times New Roman" w:cs="Times New Roman"/>
           <w:i/>
@@ -22409,21 +22244,31 @@
           <w:sz w:val="26"/>
           <w:szCs w:val="26"/>
         </w:rPr>
-      </w:pPr>
-    </w:p>
-    <w:p>
-      <w:pPr>
-        <w:pStyle w:val="ListParagraph"/>
-        <w:spacing w:before="60" w:after="60" w:line="288" w:lineRule="auto"/>
-        <w:ind w:left="0"/>
+        <w:t>lớp tham gia UC Quản lý sản phẩm</w:t>
+      </w:r>
+    </w:p>
+    <w:p>
+      <w:pPr>
         <w:rPr>
           <w:rFonts w:ascii="Times New Roman" w:eastAsia="Times New Roman" w:hAnsi="Times New Roman" w:cs="Times New Roman"/>
+          <w:b/>
           <w:i/>
           <w:color w:val="292B2C"/>
           <w:sz w:val="26"/>
           <w:szCs w:val="26"/>
         </w:rPr>
       </w:pPr>
+      <w:r>
+        <w:rPr>
+          <w:rFonts w:ascii="Times New Roman" w:eastAsia="Times New Roman" w:hAnsi="Times New Roman" w:cs="Times New Roman"/>
+          <w:b/>
+          <w:i/>
+          <w:color w:val="292B2C"/>
+          <w:sz w:val="26"/>
+          <w:szCs w:val="26"/>
+        </w:rPr>
+        <w:br w:type="page"/>
+      </w:r>
     </w:p>
     <w:p>
       <w:pPr>
@@ -22505,16 +22350,13 @@
       </w:pPr>
       <w:r>
         <w:rPr>
-          <w:rFonts w:ascii="Times New Roman" w:hAnsi="Times New Roman" w:cs="Times New Roman"/>
           <w:noProof/>
-          <w:sz w:val="26"/>
-          <w:szCs w:val="26"/>
         </w:rPr>
         <w:drawing>
-          <wp:inline distT="0" distB="0" distL="0" distR="0" wp14:anchorId="0263C85B" wp14:editId="4909F83D">
-            <wp:extent cx="5822950" cy="4673291"/>
-            <wp:effectExtent l="0" t="0" r="6350" b="0"/>
-            <wp:docPr id="20" name="Picture 20"/>
+          <wp:inline distT="0" distB="0" distL="0" distR="0" wp14:anchorId="674FC125" wp14:editId="79B193A9">
+            <wp:extent cx="5579745" cy="4563945"/>
+            <wp:effectExtent l="0" t="0" r="1905" b="8255"/>
+            <wp:docPr id="66" name="Picture 66"/>
             <wp:cNvGraphicFramePr>
               <a:graphicFrameLocks xmlns:a="http://schemas.openxmlformats.org/drawingml/2006/main" noChangeAspect="1"/>
             </wp:cNvGraphicFramePr>
@@ -22534,7 +22376,7 @@
                   <pic:spPr>
                     <a:xfrm>
                       <a:off x="0" y="0"/>
-                      <a:ext cx="5822950" cy="4673291"/>
+                      <a:ext cx="5579745" cy="4563945"/>
                     </a:xfrm>
                     <a:prstGeom prst="rect">
                       <a:avLst/>
@@ -22577,13 +22419,9 @@
           <w:sz w:val="26"/>
           <w:szCs w:val="26"/>
         </w:rPr>
-        <w:t>. Biểu đồ trình tự quản lý khách hàng</w:t>
-      </w:r>
-    </w:p>
-    <w:p>
-      <w:pPr>
-        <w:spacing w:before="60" w:after="60" w:line="288" w:lineRule="auto"/>
-        <w:jc w:val="center"/>
+        <w:t>. Biểu</w:t>
+      </w:r>
+      <w:r>
         <w:rPr>
           <w:rFonts w:ascii="Times New Roman" w:eastAsia="Times New Roman" w:hAnsi="Times New Roman" w:cs="Times New Roman"/>
           <w:i/>
@@ -22591,7 +22429,8 @@
           <w:sz w:val="26"/>
           <w:szCs w:val="26"/>
         </w:rPr>
-      </w:pPr>
+        <w:t xml:space="preserve"> đồ trình tự quản lý khách hàng</w:t>
+      </w:r>
     </w:p>
     <w:p>
       <w:pPr>
@@ -22622,7 +22461,10 @@
     </w:p>
     <w:p>
       <w:pPr>
+        <w:pStyle w:val="ListParagraph"/>
         <w:spacing w:before="60" w:after="60" w:line="288" w:lineRule="auto"/>
+        <w:ind w:left="0"/>
+        <w:jc w:val="center"/>
         <w:rPr>
           <w:rFonts w:ascii="Times New Roman" w:eastAsia="Times New Roman" w:hAnsi="Times New Roman" w:cs="Times New Roman"/>
           <w:i/>
@@ -22631,32 +22473,15 @@
           <w:szCs w:val="26"/>
         </w:rPr>
       </w:pPr>
-    </w:p>
-    <w:p>
-      <w:pPr>
-        <w:pStyle w:val="ListParagraph"/>
-        <w:spacing w:before="60" w:after="60" w:line="288" w:lineRule="auto"/>
-        <w:ind w:left="1440"/>
-        <w:rPr>
-          <w:rFonts w:ascii="Times New Roman" w:eastAsia="Times New Roman" w:hAnsi="Times New Roman" w:cs="Times New Roman"/>
-          <w:i/>
-          <w:color w:val="292B2C"/>
-          <w:sz w:val="26"/>
-          <w:szCs w:val="26"/>
-        </w:rPr>
-      </w:pPr>
-      <w:r>
-        <w:rPr>
-          <w:rFonts w:ascii="Times New Roman" w:hAnsi="Times New Roman" w:cs="Times New Roman"/>
+      <w:r>
+        <w:rPr>
           <w:noProof/>
-          <w:sz w:val="26"/>
-          <w:szCs w:val="26"/>
         </w:rPr>
         <w:drawing>
-          <wp:inline distT="0" distB="0" distL="0" distR="0" wp14:anchorId="1E852A4F" wp14:editId="75B4E3A0">
-            <wp:extent cx="4145280" cy="1828800"/>
-            <wp:effectExtent l="0" t="0" r="7620" b="0"/>
-            <wp:docPr id="48" name="Picture 48"/>
+          <wp:inline distT="0" distB="0" distL="0" distR="0" wp14:anchorId="16FB093A" wp14:editId="35D77908">
+            <wp:extent cx="5009322" cy="2729439"/>
+            <wp:effectExtent l="0" t="0" r="1270" b="0"/>
+            <wp:docPr id="69" name="Picture 69"/>
             <wp:cNvGraphicFramePr>
               <a:graphicFrameLocks xmlns:a="http://schemas.openxmlformats.org/drawingml/2006/main" noChangeAspect="1"/>
             </wp:cNvGraphicFramePr>
@@ -22676,7 +22501,7 @@
                   <pic:spPr>
                     <a:xfrm>
                       <a:off x="0" y="0"/>
-                      <a:ext cx="4145280" cy="1828800"/>
+                      <a:ext cx="5014017" cy="2731997"/>
                     </a:xfrm>
                     <a:prstGeom prst="rect">
                       <a:avLst/>
@@ -22712,18 +22537,6 @@
         </w:rPr>
         <w:t>Hình 19. Biểu đồ các lớp tham gia UC Quản lý khách hàng</w:t>
       </w:r>
-    </w:p>
-    <w:p>
-      <w:pPr>
-        <w:spacing w:before="60" w:after="60" w:line="288" w:lineRule="auto"/>
-        <w:rPr>
-          <w:rFonts w:ascii="Times New Roman" w:eastAsia="Times New Roman" w:hAnsi="Times New Roman" w:cs="Times New Roman"/>
-          <w:i/>
-          <w:color w:val="292B2C"/>
-          <w:sz w:val="26"/>
-          <w:szCs w:val="26"/>
-        </w:rPr>
-      </w:pPr>
     </w:p>
     <w:p>
       <w:pPr>
@@ -22872,14 +22685,9 @@
           <w:sz w:val="26"/>
           <w:szCs w:val="26"/>
         </w:rPr>
-        <w:t>Hình 20. Biểu đồ trình tự UC Quản lý đơn hàng</w:t>
-      </w:r>
-    </w:p>
-    <w:p>
-      <w:pPr>
-        <w:pStyle w:val="ListParagraph"/>
-        <w:spacing w:before="60" w:after="60" w:line="288" w:lineRule="auto"/>
-        <w:ind w:left="0"/>
+        <w:t xml:space="preserve">Hình 20. Biểu </w:t>
+      </w:r>
+      <w:r>
         <w:rPr>
           <w:rFonts w:ascii="Times New Roman" w:eastAsia="Times New Roman" w:hAnsi="Times New Roman" w:cs="Times New Roman"/>
           <w:i/>
@@ -22887,7 +22695,8 @@
           <w:sz w:val="26"/>
           <w:szCs w:val="26"/>
         </w:rPr>
-      </w:pPr>
+        <w:t>đồ trình tự UC Quản lý đơn hàng</w:t>
+      </w:r>
     </w:p>
     <w:p>
       <w:pPr>
@@ -22927,31 +22736,15 @@
           <w:szCs w:val="26"/>
         </w:rPr>
       </w:pPr>
-    </w:p>
-    <w:p>
-      <w:pPr>
-        <w:spacing w:before="60" w:after="60" w:line="288" w:lineRule="auto"/>
-        <w:jc w:val="center"/>
-        <w:rPr>
-          <w:rFonts w:ascii="Times New Roman" w:eastAsia="Times New Roman" w:hAnsi="Times New Roman" w:cs="Times New Roman"/>
-          <w:i/>
-          <w:color w:val="292B2C"/>
-          <w:sz w:val="26"/>
-          <w:szCs w:val="26"/>
-        </w:rPr>
-      </w:pPr>
-      <w:r>
-        <w:rPr>
-          <w:rFonts w:ascii="Times New Roman" w:hAnsi="Times New Roman" w:cs="Times New Roman"/>
+      <w:r>
+        <w:rPr>
           <w:noProof/>
-          <w:sz w:val="26"/>
-          <w:szCs w:val="26"/>
         </w:rPr>
         <w:drawing>
-          <wp:inline distT="0" distB="0" distL="0" distR="0" wp14:anchorId="4FA04FD1" wp14:editId="5422D6D2">
-            <wp:extent cx="4259580" cy="1897380"/>
-            <wp:effectExtent l="0" t="0" r="7620" b="7620"/>
-            <wp:docPr id="49" name="Picture 49"/>
+          <wp:inline distT="0" distB="0" distL="0" distR="0" wp14:anchorId="1989BB13" wp14:editId="45C04A1C">
+            <wp:extent cx="5579745" cy="2784507"/>
+            <wp:effectExtent l="0" t="0" r="1905" b="0"/>
+            <wp:docPr id="70" name="Picture 70"/>
             <wp:cNvGraphicFramePr>
               <a:graphicFrameLocks xmlns:a="http://schemas.openxmlformats.org/drawingml/2006/main" noChangeAspect="1"/>
             </wp:cNvGraphicFramePr>
@@ -22971,7 +22764,7 @@
                   <pic:spPr>
                     <a:xfrm>
                       <a:off x="0" y="0"/>
-                      <a:ext cx="4259580" cy="1897380"/>
+                      <a:ext cx="5579745" cy="2784507"/>
                     </a:xfrm>
                     <a:prstGeom prst="rect">
                       <a:avLst/>
@@ -22996,7 +22789,11 @@
           <w:szCs w:val="26"/>
         </w:rPr>
       </w:pPr>
-      <w:r>
+    </w:p>
+    <w:p>
+      <w:pPr>
+        <w:spacing w:before="60" w:after="60" w:line="288" w:lineRule="auto"/>
+        <w:jc w:val="center"/>
         <w:rPr>
           <w:rFonts w:ascii="Times New Roman" w:eastAsia="Times New Roman" w:hAnsi="Times New Roman" w:cs="Times New Roman"/>
           <w:i/>
@@ -23004,8 +22801,7 @@
           <w:sz w:val="26"/>
           <w:szCs w:val="26"/>
         </w:rPr>
-        <w:t xml:space="preserve">Hình 21. Biểu đồ các lớp tham gia </w:t>
-      </w:r>
+      </w:pPr>
       <w:r>
         <w:rPr>
           <w:rFonts w:ascii="Times New Roman" w:eastAsia="Times New Roman" w:hAnsi="Times New Roman" w:cs="Times New Roman"/>
@@ -23014,7 +22810,7 @@
           <w:sz w:val="26"/>
           <w:szCs w:val="26"/>
         </w:rPr>
-        <w:t>UC Quản lý đơn hàng</w:t>
+        <w:t xml:space="preserve">Hình 21. Biểu đồ các lớp tham gia </w:t>
       </w:r>
       <w:r>
         <w:rPr>
@@ -23024,7 +22820,7 @@
           <w:sz w:val="26"/>
           <w:szCs w:val="26"/>
         </w:rPr>
-        <w:br/>
+        <w:t>UC Quản lý đơn hàng</w:t>
       </w:r>
       <w:r>
         <w:rPr>
@@ -23056,6 +22852,17 @@
         </w:rPr>
         <w:br/>
       </w:r>
+      <w:r>
+        <w:rPr>
+          <w:rFonts w:ascii="Times New Roman" w:eastAsia="Times New Roman" w:hAnsi="Times New Roman" w:cs="Times New Roman"/>
+          <w:i/>
+          <w:color w:val="292B2C"/>
+          <w:sz w:val="26"/>
+          <w:szCs w:val="26"/>
+        </w:rPr>
+        <w:lastRenderedPageBreak/>
+        <w:br/>
+      </w:r>
     </w:p>
     <w:p>
       <w:pPr>
@@ -23068,8 +22875,8 @@
           <w:szCs w:val="26"/>
         </w:rPr>
       </w:pPr>
-      <w:bookmarkStart w:id="102" w:name="_Toc522894854"/>
-      <w:bookmarkStart w:id="103" w:name="_Toc1807587"/>
+      <w:bookmarkStart w:id="102" w:name="_Toc1807587"/>
+      <w:bookmarkStart w:id="103" w:name="_Toc522894854"/>
       <w:r>
         <w:rPr>
           <w:rFonts w:ascii="Times New Roman" w:hAnsi="Times New Roman" w:cs="Times New Roman"/>
@@ -23077,20 +22884,19 @@
           <w:sz w:val="26"/>
           <w:szCs w:val="26"/>
         </w:rPr>
-        <w:lastRenderedPageBreak/>
         <w:t>2.3. Thiết kế</w:t>
       </w:r>
+      <w:bookmarkEnd w:id="102"/>
+      <w:r>
+        <w:rPr>
+          <w:rFonts w:ascii="Times New Roman" w:hAnsi="Times New Roman" w:cs="Times New Roman"/>
+          <w:color w:val="0D0D0D" w:themeColor="text1" w:themeTint="F2"/>
+          <w:sz w:val="26"/>
+          <w:szCs w:val="26"/>
+        </w:rPr>
+        <w:t xml:space="preserve"> </w:t>
+      </w:r>
       <w:bookmarkEnd w:id="103"/>
-      <w:r>
-        <w:rPr>
-          <w:rFonts w:ascii="Times New Roman" w:hAnsi="Times New Roman" w:cs="Times New Roman"/>
-          <w:color w:val="0D0D0D" w:themeColor="text1" w:themeTint="F2"/>
-          <w:sz w:val="26"/>
-          <w:szCs w:val="26"/>
-        </w:rPr>
-        <w:t xml:space="preserve"> </w:t>
-      </w:r>
-      <w:bookmarkEnd w:id="102"/>
     </w:p>
     <w:p>
       <w:pPr>
@@ -24983,6 +24789,7 @@
           <w:sz w:val="26"/>
           <w:szCs w:val="26"/>
         </w:rPr>
+        <w:lastRenderedPageBreak/>
         <w:br w:type="page"/>
       </w:r>
     </w:p>
@@ -27356,7 +27163,7 @@
           <w:rPr>
             <w:noProof/>
           </w:rPr>
-          <w:t>5</w:t>
+          <w:t>42</w:t>
         </w:r>
         <w:r>
           <w:rPr>
@@ -27409,7 +27216,7 @@
           <w:rPr>
             <w:noProof/>
           </w:rPr>
-          <w:t>59</w:t>
+          <w:t>46</w:t>
         </w:r>
         <w:r>
           <w:rPr>
@@ -30873,7 +30680,7 @@
 </file>
 
 <file path=customXml/itemProps1.xml><?xml version="1.0" encoding="utf-8"?>
-<ds:datastoreItem xmlns:ds="http://schemas.openxmlformats.org/officeDocument/2006/customXml" ds:itemID="{7BE8BB76-2681-4C51-887C-C7832374FE22}">
+<ds:datastoreItem xmlns:ds="http://schemas.openxmlformats.org/officeDocument/2006/customXml" ds:itemID="{55E50342-C0CE-4584-984F-C50E9EB8A8CD}">
   <ds:schemaRefs>
     <ds:schemaRef ds:uri="http://schemas.openxmlformats.org/officeDocument/2006/bibliography"/>
   </ds:schemaRefs>

</xml_diff>